<commit_message>
Velocity response and 1D sensor data
Add velocity step response test and conversion to 1D laser scan data
</commit_message>
<xml_diff>
--- a/doc/Controller.docx
+++ b/doc/Controller.docx
@@ -107,6 +107,9 @@
             <m:t>,    i=1,…,N</m:t>
           </m:r>
           <m:r>
+            <m:rPr>
+              <m:sty m:val="p"/>
+            </m:rPr>
             <w:rPr>
               <w:rFonts w:ascii="Times New Roman" w:hAnsi="Times New Roman" w:cs="Times New Roman"/>
             </w:rPr>
@@ -175,6 +178,9 @@
             <m:t>v</m:t>
           </m:r>
           <m:r>
+            <m:rPr>
+              <m:sty m:val="p"/>
+            </m:rPr>
             <w:rPr>
               <w:rFonts w:ascii="Times New Roman" w:hAnsi="Times New Roman" w:cs="Times New Roman"/>
             </w:rPr>
@@ -566,13 +572,7 @@
         <w:rPr>
           <w:rFonts w:ascii="Times New Roman" w:hAnsi="Times New Roman" w:cs="Times New Roman"/>
         </w:rPr>
-        <w:t xml:space="preserve"> is the velocity vector </w:t>
-      </w:r>
-      <w:r>
-        <w:rPr>
-          <w:rFonts w:ascii="Times New Roman" w:hAnsi="Times New Roman" w:cs="Times New Roman"/>
-        </w:rPr>
-        <w:t xml:space="preserve">of the </w:t>
+        <w:t xml:space="preserve"> is the velocity vector of the </w:t>
       </w:r>
       <m:oMath>
         <m:r>
@@ -586,13 +586,7 @@
         <w:rPr>
           <w:rFonts w:ascii="Times New Roman" w:hAnsi="Times New Roman" w:cs="Times New Roman"/>
         </w:rPr>
-        <w:t>-th robot</w:t>
-      </w:r>
-      <w:r>
-        <w:rPr>
-          <w:rFonts w:ascii="Times New Roman" w:hAnsi="Times New Roman" w:cs="Times New Roman"/>
-        </w:rPr>
-        <w:t>.</w:t>
+        <w:t>-th robot.</w:t>
       </w:r>
     </w:p>
     <w:p>
@@ -702,19 +696,7 @@
             <w:rPr>
               <w:rFonts w:ascii="Cambria Math" w:hAnsi="Cambria Math" w:cs="Times New Roman"/>
             </w:rPr>
-            <m:t>(t)</m:t>
-          </m:r>
-          <m:r>
-            <w:rPr>
-              <w:rFonts w:ascii="Cambria Math" w:hAnsi="Cambria Math" w:cs="Times New Roman"/>
-            </w:rPr>
-            <m:t>,    i=1,…,N</m:t>
-          </m:r>
-          <m:r>
-            <w:rPr>
-              <w:rFonts w:ascii="Cambria Math" w:hAnsi="Cambria Math" w:cs="Times New Roman"/>
-            </w:rPr>
-            <m:t>,    ∀t≥0</m:t>
+            <m:t>(t),    i=1,…,N,    ∀t≥0</m:t>
           </m:r>
         </m:oMath>
       </m:oMathPara>
@@ -795,18 +777,11 @@
             <w:rPr>
               <w:rFonts w:ascii="Cambria Math" w:hAnsi="Cambria Math" w:cs="Times New Roman"/>
             </w:rPr>
-            <m:t>(t)</m:t>
-          </m:r>
-          <m:r>
-            <w:rPr>
-              <w:rFonts w:ascii="Cambria Math" w:hAnsi="Cambria Math" w:cs="Times New Roman"/>
-            </w:rPr>
-            <m:t>,    ∀t≥0</m:t>
+            <m:t>(t),    ∀t≥0</m:t>
           </m:r>
           <m:r>
             <w:rPr>
               <w:rFonts w:ascii="Times New Roman" w:hAnsi="Times New Roman" w:cs="Times New Roman"/>
-              <w:i/>
             </w:rPr>
             <w:br/>
           </m:r>
@@ -1133,13 +1108,7 @@
             <w:rPr>
               <w:rFonts w:ascii="Cambria Math" w:hAnsi="Cambria Math" w:cs="Times New Roman"/>
             </w:rPr>
-            <m:t>=</m:t>
-          </m:r>
-          <m:r>
-            <w:rPr>
-              <w:rFonts w:ascii="Cambria Math" w:hAnsi="Cambria Math" w:cs="Times New Roman"/>
-            </w:rPr>
-            <m:t>F</m:t>
+            <m:t>=F</m:t>
           </m:r>
           <m:d>
             <m:dPr>
@@ -1263,16 +1232,7 @@
             <w:rPr>
               <w:rFonts w:ascii="Cambria Math" w:hAnsi="Cambria Math" w:cs="Times New Roman"/>
             </w:rPr>
-            <m:t>=</m:t>
-          </m:r>
-          <m:r>
-            <m:rPr>
-              <m:sty m:val="p"/>
-            </m:rPr>
-            <w:rPr>
-              <w:rFonts w:ascii="Cambria Math" w:hAnsi="Cambria Math" w:cs="Times New Roman"/>
-            </w:rPr>
-            <m:t>-</m:t>
+            <m:t>=-</m:t>
           </m:r>
           <m:sSub>
             <m:sSubPr>
@@ -1633,13 +1593,7 @@
                         <w:rPr>
                           <w:rFonts w:ascii="Cambria Math" w:hAnsi="Cambria Math" w:cs="Times New Roman"/>
                         </w:rPr>
-                        <m:t>j</m:t>
-                      </m:r>
-                      <m:r>
-                        <w:rPr>
-                          <w:rFonts w:ascii="Cambria Math" w:hAnsi="Cambria Math" w:cs="Times New Roman"/>
-                        </w:rPr>
-                        <m:t>,d</m:t>
+                        <m:t>j,d</m:t>
                       </m:r>
                     </m:sub>
                   </m:sSub>
@@ -1734,13 +1688,7 @@
             <w:rPr>
               <w:rFonts w:ascii="Cambria Math" w:hAnsi="Cambria Math" w:cs="Times New Roman"/>
             </w:rPr>
-            <m:t xml:space="preserve">,    </m:t>
-          </m:r>
-          <m:r>
-            <w:rPr>
-              <w:rFonts w:ascii="Cambria Math" w:hAnsi="Cambria Math" w:cs="Times New Roman"/>
-            </w:rPr>
-            <m:t>i=1,…,N</m:t>
+            <m:t>,    i=1,…,N</m:t>
           </m:r>
         </m:oMath>
       </m:oMathPara>
@@ -2856,13 +2804,7 @@
                         <w:rPr>
                           <w:rFonts w:ascii="Cambria Math" w:hAnsi="Cambria Math" w:cs="Times New Roman"/>
                         </w:rPr>
-                        <m:t>j</m:t>
-                      </m:r>
-                      <m:r>
-                        <w:rPr>
-                          <w:rFonts w:ascii="Cambria Math" w:hAnsi="Cambria Math" w:cs="Times New Roman"/>
-                        </w:rPr>
-                        <m:t>,d</m:t>
+                        <m:t>j,d</m:t>
                       </m:r>
                     </m:sub>
                   </m:sSub>
@@ -3280,6 +3222,93 @@
             </m:ctrlPr>
           </m:dPr>
           <m:e>
+            <m:r>
+              <m:rPr>
+                <m:sty m:val="bi"/>
+              </m:rPr>
+              <w:rPr>
+                <w:rFonts w:ascii="Cambria Math" w:hAnsi="Cambria Math" w:cs="Times New Roman"/>
+              </w:rPr>
+              <m:t>e</m:t>
+            </m:r>
+          </m:e>
+        </m:d>
+        <m:r>
+          <m:rPr>
+            <m:sty m:val="p"/>
+          </m:rPr>
+          <w:rPr>
+            <w:rFonts w:ascii="Cambria Math" w:hAnsi="Cambria Math" w:cs="Times New Roman"/>
+          </w:rPr>
+          <m:t>=</m:t>
+        </m:r>
+        <m:nary>
+          <m:naryPr>
+            <m:chr m:val="∑"/>
+            <m:limLoc m:val="undOvr"/>
+            <m:ctrlPr>
+              <w:rPr>
+                <w:rFonts w:ascii="Cambria Math" w:hAnsi="Cambria Math" w:cs="Times New Roman"/>
+              </w:rPr>
+            </m:ctrlPr>
+          </m:naryPr>
+          <m:sub>
+            <m:r>
+              <w:rPr>
+                <w:rFonts w:ascii="Cambria Math" w:hAnsi="Cambria Math" w:cs="Times New Roman"/>
+              </w:rPr>
+              <m:t>i=1</m:t>
+            </m:r>
+          </m:sub>
+          <m:sup>
+            <m:r>
+              <w:rPr>
+                <w:rFonts w:ascii="Cambria Math" w:hAnsi="Cambria Math" w:cs="Times New Roman"/>
+              </w:rPr>
+              <m:t>N</m:t>
+            </m:r>
+          </m:sup>
+          <m:e>
+            <m:sSubSup>
+              <m:sSubSupPr>
+                <m:ctrlPr>
+                  <w:rPr>
+                    <w:rFonts w:ascii="Cambria Math" w:hAnsi="Cambria Math" w:cs="Times New Roman"/>
+                    <w:i/>
+                  </w:rPr>
+                </m:ctrlPr>
+              </m:sSubSupPr>
+              <m:e>
+                <m:r>
+                  <m:rPr>
+                    <m:sty m:val="bi"/>
+                  </m:rPr>
+                  <w:rPr>
+                    <w:rFonts w:ascii="Cambria Math" w:hAnsi="Cambria Math" w:cs="Times New Roman"/>
+                  </w:rPr>
+                  <m:t>e</m:t>
+                </m:r>
+              </m:e>
+              <m:sub>
+                <m:r>
+                  <w:rPr>
+                    <w:rFonts w:ascii="Cambria Math" w:hAnsi="Cambria Math" w:cs="Times New Roman"/>
+                  </w:rPr>
+                  <m:t>i</m:t>
+                </m:r>
+              </m:sub>
+              <m:sup>
+                <m:r>
+                  <m:rPr>
+                    <m:sty m:val="p"/>
+                  </m:rPr>
+                  <w:rPr>
+                    <w:rFonts w:ascii="Cambria Math" w:hAnsi="Cambria Math" w:cs="Times New Roman"/>
+                  </w:rPr>
+                  <m:t>T</m:t>
+                </m:r>
+              </m:sup>
+            </m:sSubSup>
             <m:sSub>
               <m:sSubPr>
                 <m:ctrlPr>
@@ -3310,94 +3339,7 @@
               </m:sub>
             </m:sSub>
           </m:e>
-        </m:d>
-        <m:r>
-          <m:rPr>
-            <m:sty m:val="p"/>
-          </m:rPr>
-          <w:rPr>
-            <w:rFonts w:ascii="Cambria Math" w:hAnsi="Cambria Math" w:cs="Times New Roman"/>
-          </w:rPr>
-          <m:t>=</m:t>
-        </m:r>
-        <m:sSubSup>
-          <m:sSubSupPr>
-            <m:ctrlPr>
-              <w:rPr>
-                <w:rFonts w:ascii="Cambria Math" w:hAnsi="Cambria Math" w:cs="Times New Roman"/>
-                <w:i/>
-              </w:rPr>
-            </m:ctrlPr>
-          </m:sSubSupPr>
-          <m:e>
-            <m:r>
-              <m:rPr>
-                <m:sty m:val="bi"/>
-              </m:rPr>
-              <w:rPr>
-                <w:rFonts w:ascii="Cambria Math" w:hAnsi="Cambria Math" w:cs="Times New Roman"/>
-              </w:rPr>
-              <m:t>e</m:t>
-            </m:r>
-          </m:e>
-          <m:sub>
-            <m:r>
-              <w:rPr>
-                <w:rFonts w:ascii="Cambria Math" w:hAnsi="Cambria Math" w:cs="Times New Roman"/>
-              </w:rPr>
-              <m:t>i</m:t>
-            </m:r>
-          </m:sub>
-          <m:sup>
-            <m:r>
-              <m:rPr>
-                <m:sty m:val="p"/>
-              </m:rPr>
-              <w:rPr>
-                <w:rFonts w:ascii="Cambria Math" w:hAnsi="Cambria Math" w:cs="Times New Roman"/>
-              </w:rPr>
-              <m:t>T</m:t>
-            </m:r>
-          </m:sup>
-        </m:sSubSup>
-        <m:r>
-          <m:rPr>
-            <m:sty m:val="bi"/>
-          </m:rPr>
-          <w:rPr>
-            <w:rFonts w:ascii="Cambria Math" w:hAnsi="Cambria Math" w:cs="Times New Roman"/>
-          </w:rPr>
-          <m:t>P</m:t>
-        </m:r>
-        <m:sSub>
-          <m:sSubPr>
-            <m:ctrlPr>
-              <w:rPr>
-                <w:rFonts w:ascii="Cambria Math" w:hAnsi="Cambria Math" w:cs="Times New Roman"/>
-                <w:i/>
-              </w:rPr>
-            </m:ctrlPr>
-          </m:sSubPr>
-          <m:e>
-            <m:r>
-              <m:rPr>
-                <m:sty m:val="bi"/>
-              </m:rPr>
-              <w:rPr>
-                <w:rFonts w:ascii="Cambria Math" w:hAnsi="Cambria Math" w:cs="Times New Roman"/>
-              </w:rPr>
-              <m:t>e</m:t>
-            </m:r>
-          </m:e>
-          <m:sub>
-            <m:r>
-              <w:rPr>
-                <w:rFonts w:ascii="Cambria Math" w:hAnsi="Cambria Math" w:cs="Times New Roman"/>
-              </w:rPr>
-              <m:t>i</m:t>
-            </m:r>
-          </m:sub>
-        </m:sSub>
+        </m:nary>
         <m:r>
           <m:rPr>
             <m:sty m:val="p"/>
@@ -3427,13 +3369,7 @@
         <w:rPr>
           <w:rFonts w:ascii="Times New Roman" w:hAnsi="Times New Roman" w:cs="Times New Roman"/>
         </w:rPr>
-        <w:t xml:space="preserve"> </w:t>
-      </w:r>
-      <w:r>
-        <w:rPr>
-          <w:rFonts w:ascii="Times New Roman" w:hAnsi="Times New Roman" w:cs="Times New Roman"/>
-        </w:rPr>
-        <w:t>Its derivative is</w:t>
+        <w:t xml:space="preserve"> Its derivative is</w:t>
       </w:r>
     </w:p>
     <w:p>
@@ -3473,411 +3409,21 @@
               </m:ctrlPr>
             </m:dPr>
             <m:e>
-              <m:sSub>
-                <m:sSubPr>
-                  <m:ctrlPr>
-                    <w:rPr>
-                      <w:rFonts w:ascii="Cambria Math" w:hAnsi="Cambria Math" w:cs="Times New Roman"/>
-                      <w:i/>
-                    </w:rPr>
-                  </m:ctrlPr>
-                </m:sSubPr>
-                <m:e>
-                  <m:r>
-                    <m:rPr>
-                      <m:sty m:val="bi"/>
-                    </m:rPr>
-                    <w:rPr>
-                      <w:rFonts w:ascii="Cambria Math" w:hAnsi="Cambria Math" w:cs="Times New Roman"/>
-                    </w:rPr>
-                    <m:t>e</m:t>
-                  </m:r>
-                </m:e>
-                <m:sub>
-                  <m:r>
-                    <w:rPr>
-                      <w:rFonts w:ascii="Cambria Math" w:hAnsi="Cambria Math" w:cs="Times New Roman"/>
-                    </w:rPr>
-                    <m:t>i</m:t>
-                  </m:r>
-                </m:sub>
-              </m:sSub>
+              <m:r>
+                <m:rPr>
+                  <m:sty m:val="bi"/>
+                </m:rPr>
+                <w:rPr>
+                  <w:rFonts w:ascii="Cambria Math" w:hAnsi="Cambria Math" w:cs="Times New Roman"/>
+                </w:rPr>
+                <m:t>e</m:t>
+              </m:r>
             </m:e>
           </m:d>
           <m:r>
             <m:rPr>
               <m:sty m:val="p"/>
             </m:rPr>
-            <w:rPr>
-              <w:rFonts w:ascii="Cambria Math" w:hAnsi="Cambria Math" w:cs="Times New Roman"/>
-            </w:rPr>
-            <m:t>=</m:t>
-          </m:r>
-          <m:sSubSup>
-            <m:sSubSupPr>
-              <m:ctrlPr>
-                <w:rPr>
-                  <w:rFonts w:ascii="Cambria Math" w:hAnsi="Cambria Math" w:cs="Times New Roman"/>
-                  <w:i/>
-                </w:rPr>
-              </m:ctrlPr>
-            </m:sSubSupPr>
-            <m:e>
-              <m:acc>
-                <m:accPr>
-                  <m:chr m:val="̇"/>
-                  <m:ctrlPr>
-                    <w:rPr>
-                      <w:rFonts w:ascii="Cambria Math" w:hAnsi="Cambria Math" w:cs="Times New Roman"/>
-                      <w:b/>
-                      <w:i/>
-                    </w:rPr>
-                  </m:ctrlPr>
-                </m:accPr>
-                <m:e>
-                  <m:r>
-                    <m:rPr>
-                      <m:sty m:val="bi"/>
-                    </m:rPr>
-                    <w:rPr>
-                      <w:rFonts w:ascii="Cambria Math" w:hAnsi="Cambria Math" w:cs="Times New Roman"/>
-                    </w:rPr>
-                    <m:t>e</m:t>
-                  </m:r>
-                </m:e>
-              </m:acc>
-            </m:e>
-            <m:sub>
-              <m:r>
-                <w:rPr>
-                  <w:rFonts w:ascii="Cambria Math" w:hAnsi="Cambria Math" w:cs="Times New Roman"/>
-                </w:rPr>
-                <m:t>i</m:t>
-              </m:r>
-            </m:sub>
-            <m:sup>
-              <m:r>
-                <m:rPr>
-                  <m:sty m:val="p"/>
-                </m:rPr>
-                <w:rPr>
-                  <w:rFonts w:ascii="Cambria Math" w:hAnsi="Cambria Math" w:cs="Times New Roman"/>
-                </w:rPr>
-                <m:t>T</m:t>
-              </m:r>
-            </m:sup>
-          </m:sSubSup>
-          <m:r>
-            <m:rPr>
-              <m:sty m:val="bi"/>
-            </m:rPr>
-            <w:rPr>
-              <w:rFonts w:ascii="Cambria Math" w:hAnsi="Cambria Math" w:cs="Times New Roman"/>
-            </w:rPr>
-            <m:t>P</m:t>
-          </m:r>
-          <m:sSub>
-            <m:sSubPr>
-              <m:ctrlPr>
-                <w:rPr>
-                  <w:rFonts w:ascii="Cambria Math" w:hAnsi="Cambria Math" w:cs="Times New Roman"/>
-                  <w:i/>
-                </w:rPr>
-              </m:ctrlPr>
-            </m:sSubPr>
-            <m:e>
-              <m:r>
-                <m:rPr>
-                  <m:sty m:val="bi"/>
-                </m:rPr>
-                <w:rPr>
-                  <w:rFonts w:ascii="Cambria Math" w:hAnsi="Cambria Math" w:cs="Times New Roman"/>
-                </w:rPr>
-                <m:t>e</m:t>
-              </m:r>
-            </m:e>
-            <m:sub>
-              <m:r>
-                <w:rPr>
-                  <w:rFonts w:ascii="Cambria Math" w:hAnsi="Cambria Math" w:cs="Times New Roman"/>
-                </w:rPr>
-                <m:t>i</m:t>
-              </m:r>
-            </m:sub>
-          </m:sSub>
-          <m:r>
-            <m:rPr>
-              <m:sty m:val="p"/>
-            </m:rPr>
-            <w:rPr>
-              <w:rFonts w:ascii="Cambria Math" w:hAnsi="Cambria Math" w:cs="Times New Roman"/>
-            </w:rPr>
-            <m:t>+</m:t>
-          </m:r>
-          <m:sSubSup>
-            <m:sSubSupPr>
-              <m:ctrlPr>
-                <w:rPr>
-                  <w:rFonts w:ascii="Cambria Math" w:hAnsi="Cambria Math" w:cs="Times New Roman"/>
-                  <w:i/>
-                </w:rPr>
-              </m:ctrlPr>
-            </m:sSubSupPr>
-            <m:e>
-              <m:r>
-                <m:rPr>
-                  <m:sty m:val="bi"/>
-                </m:rPr>
-                <w:rPr>
-                  <w:rFonts w:ascii="Cambria Math" w:hAnsi="Cambria Math" w:cs="Times New Roman"/>
-                </w:rPr>
-                <m:t>e</m:t>
-              </m:r>
-            </m:e>
-            <m:sub>
-              <m:r>
-                <w:rPr>
-                  <w:rFonts w:ascii="Cambria Math" w:hAnsi="Cambria Math" w:cs="Times New Roman"/>
-                </w:rPr>
-                <m:t>i</m:t>
-              </m:r>
-            </m:sub>
-            <m:sup>
-              <m:r>
-                <m:rPr>
-                  <m:sty m:val="p"/>
-                </m:rPr>
-                <w:rPr>
-                  <w:rFonts w:ascii="Cambria Math" w:hAnsi="Cambria Math" w:cs="Times New Roman"/>
-                </w:rPr>
-                <m:t>T</m:t>
-              </m:r>
-            </m:sup>
-          </m:sSubSup>
-          <m:r>
-            <m:rPr>
-              <m:sty m:val="bi"/>
-            </m:rPr>
-            <w:rPr>
-              <w:rFonts w:ascii="Cambria Math" w:hAnsi="Cambria Math" w:cs="Times New Roman"/>
-            </w:rPr>
-            <m:t>P</m:t>
-          </m:r>
-          <m:sSub>
-            <m:sSubPr>
-              <m:ctrlPr>
-                <w:rPr>
-                  <w:rFonts w:ascii="Cambria Math" w:hAnsi="Cambria Math" w:cs="Times New Roman"/>
-                  <w:i/>
-                </w:rPr>
-              </m:ctrlPr>
-            </m:sSubPr>
-            <m:e>
-              <m:acc>
-                <m:accPr>
-                  <m:chr m:val="̇"/>
-                  <m:ctrlPr>
-                    <w:rPr>
-                      <w:rFonts w:ascii="Cambria Math" w:hAnsi="Cambria Math" w:cs="Times New Roman"/>
-                      <w:b/>
-                      <w:i/>
-                    </w:rPr>
-                  </m:ctrlPr>
-                </m:accPr>
-                <m:e>
-                  <m:r>
-                    <m:rPr>
-                      <m:sty m:val="bi"/>
-                    </m:rPr>
-                    <w:rPr>
-                      <w:rFonts w:ascii="Cambria Math" w:hAnsi="Cambria Math" w:cs="Times New Roman"/>
-                    </w:rPr>
-                    <m:t>e</m:t>
-                  </m:r>
-                </m:e>
-              </m:acc>
-            </m:e>
-            <m:sub>
-              <m:r>
-                <w:rPr>
-                  <w:rFonts w:ascii="Cambria Math" w:hAnsi="Cambria Math" w:cs="Times New Roman"/>
-                </w:rPr>
-                <m:t>i</m:t>
-              </m:r>
-            </m:sub>
-          </m:sSub>
-          <m:r>
-            <w:rPr>
-              <w:rFonts w:ascii="Cambria Math" w:hAnsi="Cambria Math" w:cs="Times New Roman"/>
-            </w:rPr>
-            <m:t>=</m:t>
-          </m:r>
-          <m:sSubSup>
-            <m:sSubSupPr>
-              <m:ctrlPr>
-                <w:rPr>
-                  <w:rFonts w:ascii="Cambria Math" w:hAnsi="Cambria Math" w:cs="Times New Roman"/>
-                  <w:i/>
-                </w:rPr>
-              </m:ctrlPr>
-            </m:sSubSupPr>
-            <m:e>
-              <m:r>
-                <m:rPr>
-                  <m:sty m:val="bi"/>
-                </m:rPr>
-                <w:rPr>
-                  <w:rFonts w:ascii="Cambria Math" w:hAnsi="Cambria Math" w:cs="Times New Roman"/>
-                </w:rPr>
-                <m:t>u</m:t>
-              </m:r>
-            </m:e>
-            <m:sub>
-              <m:r>
-                <w:rPr>
-                  <w:rFonts w:ascii="Cambria Math" w:hAnsi="Cambria Math" w:cs="Times New Roman"/>
-                </w:rPr>
-                <m:t>i</m:t>
-              </m:r>
-            </m:sub>
-            <m:sup>
-              <m:r>
-                <m:rPr>
-                  <m:sty m:val="p"/>
-                </m:rPr>
-                <w:rPr>
-                  <w:rFonts w:ascii="Cambria Math" w:hAnsi="Cambria Math" w:cs="Times New Roman"/>
-                </w:rPr>
-                <m:t>T</m:t>
-              </m:r>
-            </m:sup>
-          </m:sSubSup>
-          <m:r>
-            <m:rPr>
-              <m:sty m:val="bi"/>
-            </m:rPr>
-            <w:rPr>
-              <w:rFonts w:ascii="Cambria Math" w:hAnsi="Cambria Math" w:cs="Times New Roman"/>
-            </w:rPr>
-            <m:t>P</m:t>
-          </m:r>
-          <m:sSub>
-            <m:sSubPr>
-              <m:ctrlPr>
-                <w:rPr>
-                  <w:rFonts w:ascii="Cambria Math" w:hAnsi="Cambria Math" w:cs="Times New Roman"/>
-                  <w:i/>
-                </w:rPr>
-              </m:ctrlPr>
-            </m:sSubPr>
-            <m:e>
-              <m:r>
-                <m:rPr>
-                  <m:sty m:val="bi"/>
-                </m:rPr>
-                <w:rPr>
-                  <w:rFonts w:ascii="Cambria Math" w:hAnsi="Cambria Math" w:cs="Times New Roman"/>
-                </w:rPr>
-                <m:t>e</m:t>
-              </m:r>
-            </m:e>
-            <m:sub>
-              <m:r>
-                <w:rPr>
-                  <w:rFonts w:ascii="Cambria Math" w:hAnsi="Cambria Math" w:cs="Times New Roman"/>
-                </w:rPr>
-                <m:t>i</m:t>
-              </m:r>
-            </m:sub>
-          </m:sSub>
-          <m:r>
-            <m:rPr>
-              <m:sty m:val="p"/>
-            </m:rPr>
-            <w:rPr>
-              <w:rFonts w:ascii="Cambria Math" w:hAnsi="Cambria Math" w:cs="Times New Roman"/>
-            </w:rPr>
-            <m:t>+</m:t>
-          </m:r>
-          <m:sSubSup>
-            <m:sSubSupPr>
-              <m:ctrlPr>
-                <w:rPr>
-                  <w:rFonts w:ascii="Cambria Math" w:hAnsi="Cambria Math" w:cs="Times New Roman"/>
-                  <w:i/>
-                </w:rPr>
-              </m:ctrlPr>
-            </m:sSubSupPr>
-            <m:e>
-              <m:r>
-                <m:rPr>
-                  <m:sty m:val="bi"/>
-                </m:rPr>
-                <w:rPr>
-                  <w:rFonts w:ascii="Cambria Math" w:hAnsi="Cambria Math" w:cs="Times New Roman"/>
-                </w:rPr>
-                <m:t>e</m:t>
-              </m:r>
-            </m:e>
-            <m:sub>
-              <m:r>
-                <w:rPr>
-                  <w:rFonts w:ascii="Cambria Math" w:hAnsi="Cambria Math" w:cs="Times New Roman"/>
-                </w:rPr>
-                <m:t>i</m:t>
-              </m:r>
-            </m:sub>
-            <m:sup>
-              <m:r>
-                <m:rPr>
-                  <m:sty m:val="p"/>
-                </m:rPr>
-                <w:rPr>
-                  <w:rFonts w:ascii="Cambria Math" w:hAnsi="Cambria Math" w:cs="Times New Roman"/>
-                </w:rPr>
-                <m:t>T</m:t>
-              </m:r>
-            </m:sup>
-          </m:sSubSup>
-          <m:r>
-            <m:rPr>
-              <m:sty m:val="bi"/>
-            </m:rPr>
-            <w:rPr>
-              <w:rFonts w:ascii="Cambria Math" w:hAnsi="Cambria Math" w:cs="Times New Roman"/>
-            </w:rPr>
-            <m:t>P</m:t>
-          </m:r>
-          <m:sSub>
-            <m:sSubPr>
-              <m:ctrlPr>
-                <w:rPr>
-                  <w:rFonts w:ascii="Cambria Math" w:hAnsi="Cambria Math" w:cs="Times New Roman"/>
-                  <w:i/>
-                </w:rPr>
-              </m:ctrlPr>
-            </m:sSubPr>
-            <m:e>
-              <m:r>
-                <m:rPr>
-                  <m:sty m:val="bi"/>
-                </m:rPr>
-                <w:rPr>
-                  <w:rFonts w:ascii="Cambria Math" w:hAnsi="Cambria Math" w:cs="Times New Roman"/>
-                </w:rPr>
-                <m:t>u</m:t>
-              </m:r>
-            </m:e>
-            <m:sub>
-              <m:r>
-                <w:rPr>
-                  <w:rFonts w:ascii="Cambria Math" w:hAnsi="Cambria Math" w:cs="Times New Roman"/>
-                </w:rPr>
-                <m:t>i</m:t>
-              </m:r>
-            </m:sub>
-          </m:sSub>
-          <m:r>
             <w:rPr>
               <w:rFonts w:ascii="Cambria Math" w:hAnsi="Cambria Math" w:cs="Times New Roman"/>
             </w:rPr>
@@ -3890,7 +3436,235 @@
             <w:rPr>
               <w:rFonts w:ascii="Cambria Math" w:hAnsi="Cambria Math" w:cs="Times New Roman"/>
             </w:rPr>
-            <m:t>-</m:t>
+            <m:t>2</m:t>
+          </m:r>
+          <m:nary>
+            <m:naryPr>
+              <m:chr m:val="∑"/>
+              <m:limLoc m:val="undOvr"/>
+              <m:ctrlPr>
+                <w:rPr>
+                  <w:rFonts w:ascii="Cambria Math" w:hAnsi="Cambria Math" w:cs="Times New Roman"/>
+                </w:rPr>
+              </m:ctrlPr>
+            </m:naryPr>
+            <m:sub>
+              <m:r>
+                <w:rPr>
+                  <w:rFonts w:ascii="Cambria Math" w:hAnsi="Cambria Math" w:cs="Times New Roman"/>
+                </w:rPr>
+                <m:t>i=1</m:t>
+              </m:r>
+            </m:sub>
+            <m:sup>
+              <m:r>
+                <w:rPr>
+                  <w:rFonts w:ascii="Cambria Math" w:hAnsi="Cambria Math" w:cs="Times New Roman"/>
+                </w:rPr>
+                <m:t>N</m:t>
+              </m:r>
+            </m:sup>
+            <m:e>
+              <m:sSubSup>
+                <m:sSubSupPr>
+                  <m:ctrlPr>
+                    <w:rPr>
+                      <w:rFonts w:ascii="Cambria Math" w:hAnsi="Cambria Math" w:cs="Times New Roman"/>
+                      <w:i/>
+                    </w:rPr>
+                  </m:ctrlPr>
+                </m:sSubSupPr>
+                <m:e>
+                  <m:acc>
+                    <m:accPr>
+                      <m:chr m:val="̇"/>
+                      <m:ctrlPr>
+                        <w:rPr>
+                          <w:rFonts w:ascii="Cambria Math" w:hAnsi="Cambria Math" w:cs="Times New Roman"/>
+                          <w:b/>
+                          <w:i/>
+                        </w:rPr>
+                      </m:ctrlPr>
+                    </m:accPr>
+                    <m:e>
+                      <m:r>
+                        <m:rPr>
+                          <m:sty m:val="bi"/>
+                        </m:rPr>
+                        <w:rPr>
+                          <w:rFonts w:ascii="Cambria Math" w:hAnsi="Cambria Math" w:cs="Times New Roman"/>
+                        </w:rPr>
+                        <m:t>e</m:t>
+                      </m:r>
+                    </m:e>
+                  </m:acc>
+                </m:e>
+                <m:sub>
+                  <m:r>
+                    <w:rPr>
+                      <w:rFonts w:ascii="Cambria Math" w:hAnsi="Cambria Math" w:cs="Times New Roman"/>
+                    </w:rPr>
+                    <m:t>i</m:t>
+                  </m:r>
+                </m:sub>
+                <m:sup>
+                  <m:r>
+                    <m:rPr>
+                      <m:sty m:val="p"/>
+                    </m:rPr>
+                    <w:rPr>
+                      <w:rFonts w:ascii="Cambria Math" w:hAnsi="Cambria Math" w:cs="Times New Roman"/>
+                    </w:rPr>
+                    <m:t>T</m:t>
+                  </m:r>
+                </m:sup>
+              </m:sSubSup>
+              <m:sSub>
+                <m:sSubPr>
+                  <m:ctrlPr>
+                    <w:rPr>
+                      <w:rFonts w:ascii="Cambria Math" w:hAnsi="Cambria Math" w:cs="Times New Roman"/>
+                      <w:i/>
+                    </w:rPr>
+                  </m:ctrlPr>
+                </m:sSubPr>
+                <m:e>
+                  <m:r>
+                    <m:rPr>
+                      <m:sty m:val="bi"/>
+                    </m:rPr>
+                    <w:rPr>
+                      <w:rFonts w:ascii="Cambria Math" w:hAnsi="Cambria Math" w:cs="Times New Roman"/>
+                    </w:rPr>
+                    <m:t>e</m:t>
+                  </m:r>
+                </m:e>
+                <m:sub>
+                  <m:r>
+                    <w:rPr>
+                      <w:rFonts w:ascii="Cambria Math" w:hAnsi="Cambria Math" w:cs="Times New Roman"/>
+                    </w:rPr>
+                    <m:t>i</m:t>
+                  </m:r>
+                </m:sub>
+              </m:sSub>
+            </m:e>
+          </m:nary>
+          <m:r>
+            <w:rPr>
+              <w:rFonts w:ascii="Cambria Math" w:hAnsi="Cambria Math" w:cs="Times New Roman"/>
+            </w:rPr>
+            <m:t>=</m:t>
+          </m:r>
+          <m:r>
+            <w:rPr>
+              <w:rFonts w:ascii="Cambria Math" w:hAnsi="Cambria Math" w:cs="Times New Roman"/>
+            </w:rPr>
+            <m:t>2</m:t>
+          </m:r>
+          <m:nary>
+            <m:naryPr>
+              <m:chr m:val="∑"/>
+              <m:limLoc m:val="undOvr"/>
+              <m:ctrlPr>
+                <w:rPr>
+                  <w:rFonts w:ascii="Cambria Math" w:hAnsi="Cambria Math" w:cs="Times New Roman"/>
+                </w:rPr>
+              </m:ctrlPr>
+            </m:naryPr>
+            <m:sub>
+              <m:r>
+                <w:rPr>
+                  <w:rFonts w:ascii="Cambria Math" w:hAnsi="Cambria Math" w:cs="Times New Roman"/>
+                </w:rPr>
+                <m:t>i=1</m:t>
+              </m:r>
+            </m:sub>
+            <m:sup>
+              <m:r>
+                <w:rPr>
+                  <w:rFonts w:ascii="Cambria Math" w:hAnsi="Cambria Math" w:cs="Times New Roman"/>
+                </w:rPr>
+                <m:t>N</m:t>
+              </m:r>
+            </m:sup>
+            <m:e>
+              <m:sSubSup>
+                <m:sSubSupPr>
+                  <m:ctrlPr>
+                    <w:rPr>
+                      <w:rFonts w:ascii="Cambria Math" w:hAnsi="Cambria Math" w:cs="Times New Roman"/>
+                      <w:i/>
+                    </w:rPr>
+                  </m:ctrlPr>
+                </m:sSubSupPr>
+                <m:e>
+                  <m:r>
+                    <m:rPr>
+                      <m:sty m:val="bi"/>
+                    </m:rPr>
+                    <w:rPr>
+                      <w:rFonts w:ascii="Cambria Math" w:hAnsi="Cambria Math" w:cs="Times New Roman"/>
+                    </w:rPr>
+                    <m:t>u</m:t>
+                  </m:r>
+                </m:e>
+                <m:sub>
+                  <m:r>
+                    <w:rPr>
+                      <w:rFonts w:ascii="Cambria Math" w:hAnsi="Cambria Math" w:cs="Times New Roman"/>
+                    </w:rPr>
+                    <m:t>i</m:t>
+                  </m:r>
+                </m:sub>
+                <m:sup>
+                  <m:r>
+                    <m:rPr>
+                      <m:sty m:val="p"/>
+                    </m:rPr>
+                    <w:rPr>
+                      <w:rFonts w:ascii="Cambria Math" w:hAnsi="Cambria Math" w:cs="Times New Roman"/>
+                    </w:rPr>
+                    <m:t>T</m:t>
+                  </m:r>
+                </m:sup>
+              </m:sSubSup>
+              <m:sSub>
+                <m:sSubPr>
+                  <m:ctrlPr>
+                    <w:rPr>
+                      <w:rFonts w:ascii="Cambria Math" w:hAnsi="Cambria Math" w:cs="Times New Roman"/>
+                      <w:i/>
+                    </w:rPr>
+                  </m:ctrlPr>
+                </m:sSubPr>
+                <m:e>
+                  <m:r>
+                    <m:rPr>
+                      <m:sty m:val="bi"/>
+                    </m:rPr>
+                    <w:rPr>
+                      <w:rFonts w:ascii="Cambria Math" w:hAnsi="Cambria Math" w:cs="Times New Roman"/>
+                    </w:rPr>
+                    <m:t>e</m:t>
+                  </m:r>
+                </m:e>
+                <m:sub>
+                  <m:r>
+                    <w:rPr>
+                      <w:rFonts w:ascii="Cambria Math" w:hAnsi="Cambria Math" w:cs="Times New Roman"/>
+                    </w:rPr>
+                    <m:t>i</m:t>
+                  </m:r>
+                </m:sub>
+              </m:sSub>
+            </m:e>
+          </m:nary>
+          <m:r>
+            <w:rPr>
+              <w:rFonts w:ascii="Cambria Math" w:hAnsi="Cambria Math" w:cs="Times New Roman"/>
+            </w:rPr>
+            <m:t>=-</m:t>
           </m:r>
           <m:r>
             <m:rPr>
@@ -3929,90 +3703,116 @@
               </m:r>
             </m:sub>
           </m:sSub>
-          <m:sSubSup>
-            <m:sSubSupPr>
+          <m:nary>
+            <m:naryPr>
+              <m:chr m:val="∑"/>
+              <m:limLoc m:val="undOvr"/>
               <m:ctrlPr>
                 <w:rPr>
                   <w:rFonts w:ascii="Cambria Math" w:hAnsi="Cambria Math" w:cs="Times New Roman"/>
-                  <w:i/>
                 </w:rPr>
               </m:ctrlPr>
-            </m:sSubSupPr>
-            <m:e>
-              <m:r>
-                <m:rPr>
-                  <m:sty m:val="bi"/>
-                </m:rPr>
-                <w:rPr>
-                  <w:rFonts w:ascii="Cambria Math" w:hAnsi="Cambria Math" w:cs="Times New Roman"/>
-                </w:rPr>
-                <m:t>e</m:t>
-              </m:r>
-            </m:e>
+            </m:naryPr>
             <m:sub>
               <m:r>
                 <w:rPr>
                   <w:rFonts w:ascii="Cambria Math" w:hAnsi="Cambria Math" w:cs="Times New Roman"/>
                 </w:rPr>
-                <m:t>i</m:t>
+                <m:t>i=1</m:t>
               </m:r>
             </m:sub>
             <m:sup>
               <m:r>
-                <m:rPr>
-                  <m:sty m:val="p"/>
-                </m:rPr>
-                <w:rPr>
-                  <w:rFonts w:ascii="Cambria Math" w:hAnsi="Cambria Math" w:cs="Times New Roman"/>
-                </w:rPr>
-                <m:t>T</m:t>
+                <w:rPr>
+                  <w:rFonts w:ascii="Cambria Math" w:hAnsi="Cambria Math" w:cs="Times New Roman"/>
+                </w:rPr>
+                <m:t>N</m:t>
               </m:r>
             </m:sup>
-          </m:sSubSup>
-          <m:r>
-            <m:rPr>
-              <m:sty m:val="bi"/>
-            </m:rPr>
-            <w:rPr>
-              <w:rFonts w:ascii="Cambria Math" w:hAnsi="Cambria Math" w:cs="Times New Roman"/>
-            </w:rPr>
-            <m:t>P</m:t>
-          </m:r>
-          <m:sSub>
-            <m:sSubPr>
-              <m:ctrlPr>
-                <w:rPr>
-                  <w:rFonts w:ascii="Cambria Math" w:hAnsi="Cambria Math" w:cs="Times New Roman"/>
-                  <w:i/>
-                </w:rPr>
-              </m:ctrlPr>
-            </m:sSubPr>
             <m:e>
-              <m:r>
-                <m:rPr>
-                  <m:sty m:val="bi"/>
-                </m:rPr>
-                <w:rPr>
-                  <w:rFonts w:ascii="Cambria Math" w:hAnsi="Cambria Math" w:cs="Times New Roman"/>
-                </w:rPr>
-                <m:t>e</m:t>
-              </m:r>
+              <m:sSubSup>
+                <m:sSubSupPr>
+                  <m:ctrlPr>
+                    <w:rPr>
+                      <w:rFonts w:ascii="Cambria Math" w:hAnsi="Cambria Math" w:cs="Times New Roman"/>
+                      <w:i/>
+                    </w:rPr>
+                  </m:ctrlPr>
+                </m:sSubSupPr>
+                <m:e>
+                  <m:r>
+                    <m:rPr>
+                      <m:sty m:val="bi"/>
+                    </m:rPr>
+                    <w:rPr>
+                      <w:rFonts w:ascii="Cambria Math" w:hAnsi="Cambria Math" w:cs="Times New Roman"/>
+                    </w:rPr>
+                    <m:t>e</m:t>
+                  </m:r>
+                </m:e>
+                <m:sub>
+                  <m:r>
+                    <w:rPr>
+                      <w:rFonts w:ascii="Cambria Math" w:hAnsi="Cambria Math" w:cs="Times New Roman"/>
+                    </w:rPr>
+                    <m:t>i</m:t>
+                  </m:r>
+                </m:sub>
+                <m:sup>
+                  <m:r>
+                    <m:rPr>
+                      <m:sty m:val="p"/>
+                    </m:rPr>
+                    <w:rPr>
+                      <w:rFonts w:ascii="Cambria Math" w:hAnsi="Cambria Math" w:cs="Times New Roman"/>
+                    </w:rPr>
+                    <m:t>T</m:t>
+                  </m:r>
+                </m:sup>
+              </m:sSubSup>
+              <m:sSub>
+                <m:sSubPr>
+                  <m:ctrlPr>
+                    <w:rPr>
+                      <w:rFonts w:ascii="Cambria Math" w:hAnsi="Cambria Math" w:cs="Times New Roman"/>
+                      <w:i/>
+                    </w:rPr>
+                  </m:ctrlPr>
+                </m:sSubPr>
+                <m:e>
+                  <m:r>
+                    <m:rPr>
+                      <m:sty m:val="bi"/>
+                    </m:rPr>
+                    <w:rPr>
+                      <w:rFonts w:ascii="Cambria Math" w:hAnsi="Cambria Math" w:cs="Times New Roman"/>
+                    </w:rPr>
+                    <m:t>e</m:t>
+                  </m:r>
+                </m:e>
+                <m:sub>
+                  <m:r>
+                    <w:rPr>
+                      <w:rFonts w:ascii="Cambria Math" w:hAnsi="Cambria Math" w:cs="Times New Roman"/>
+                    </w:rPr>
+                    <m:t>i</m:t>
+                  </m:r>
+                </m:sub>
+              </m:sSub>
             </m:e>
-            <m:sub>
-              <m:r>
-                <w:rPr>
-                  <w:rFonts w:ascii="Cambria Math" w:hAnsi="Cambria Math" w:cs="Times New Roman"/>
-                </w:rPr>
-                <m:t>i</m:t>
-              </m:r>
-            </m:sub>
-          </m:sSub>
+          </m:nary>
           <m:r>
             <w:rPr>
               <w:rFonts w:ascii="Cambria Math" w:hAnsi="Cambria Math" w:cs="Times New Roman"/>
             </w:rPr>
             <m:t>-</m:t>
           </m:r>
+          <m:r>
+            <w:rPr>
+              <w:rFonts w:ascii="Cambria Math" w:hAnsi="Cambria Math" w:cs="Times New Roman"/>
+            </w:rPr>
+            <m:t>2</m:t>
+          </m:r>
           <m:sSub>
             <m:sSubPr>
               <m:ctrlPr>
@@ -4045,11 +3845,9 @@
             <m:naryPr>
               <m:chr m:val="∑"/>
               <m:limLoc m:val="undOvr"/>
-              <m:supHide m:val="1"/>
               <m:ctrlPr>
                 <w:rPr>
                   <w:rFonts w:ascii="Cambria Math" w:hAnsi="Cambria Math" w:cs="Times New Roman"/>
-                  <w:i/>
                 </w:rPr>
               </m:ctrlPr>
             </m:naryPr>
@@ -4058,49 +3856,68 @@
                 <w:rPr>
                   <w:rFonts w:ascii="Cambria Math" w:hAnsi="Cambria Math" w:cs="Times New Roman"/>
                 </w:rPr>
-                <m:t>jϵ</m:t>
-              </m:r>
-              <m:sSub>
-                <m:sSubPr>
+                <m:t>i=1</m:t>
+              </m:r>
+            </m:sub>
+            <m:sup>
+              <m:r>
+                <w:rPr>
+                  <w:rFonts w:ascii="Cambria Math" w:hAnsi="Cambria Math" w:cs="Times New Roman"/>
+                </w:rPr>
+                <m:t>N</m:t>
+              </m:r>
+            </m:sup>
+            <m:e>
+              <m:nary>
+                <m:naryPr>
+                  <m:chr m:val="∑"/>
+                  <m:limLoc m:val="undOvr"/>
+                  <m:supHide m:val="1"/>
                   <m:ctrlPr>
                     <w:rPr>
                       <w:rFonts w:ascii="Cambria Math" w:hAnsi="Cambria Math" w:cs="Times New Roman"/>
                       <w:i/>
                     </w:rPr>
                   </m:ctrlPr>
-                </m:sSubPr>
-                <m:e>
-                  <m:r>
-                    <m:rPr>
-                      <m:scr m:val="script"/>
-                    </m:rPr>
-                    <w:rPr>
-                      <w:rFonts w:ascii="Cambria Math" w:hAnsi="Cambria Math" w:cs="Times New Roman"/>
-                    </w:rPr>
-                    <m:t>N</m:t>
-                  </m:r>
-                </m:e>
+                </m:naryPr>
                 <m:sub>
                   <m:r>
                     <w:rPr>
                       <w:rFonts w:ascii="Cambria Math" w:hAnsi="Cambria Math" w:cs="Times New Roman"/>
                     </w:rPr>
-                    <m:t>i</m:t>
-                  </m:r>
+                    <m:t>jϵ</m:t>
+                  </m:r>
+                  <m:sSub>
+                    <m:sSubPr>
+                      <m:ctrlPr>
+                        <w:rPr>
+                          <w:rFonts w:ascii="Cambria Math" w:hAnsi="Cambria Math" w:cs="Times New Roman"/>
+                          <w:i/>
+                        </w:rPr>
+                      </m:ctrlPr>
+                    </m:sSubPr>
+                    <m:e>
+                      <m:r>
+                        <m:rPr>
+                          <m:scr m:val="script"/>
+                        </m:rPr>
+                        <w:rPr>
+                          <w:rFonts w:ascii="Cambria Math" w:hAnsi="Cambria Math" w:cs="Times New Roman"/>
+                        </w:rPr>
+                        <m:t>N</m:t>
+                      </m:r>
+                    </m:e>
+                    <m:sub>
+                      <m:r>
+                        <w:rPr>
+                          <w:rFonts w:ascii="Cambria Math" w:hAnsi="Cambria Math" w:cs="Times New Roman"/>
+                        </w:rPr>
+                        <m:t>i</m:t>
+                      </m:r>
+                    </m:sub>
+                  </m:sSub>
                 </m:sub>
-              </m:sSub>
-            </m:sub>
-            <m:sup/>
-            <m:e>
-              <m:d>
-                <m:dPr>
-                  <m:ctrlPr>
-                    <w:rPr>
-                      <w:rFonts w:ascii="Cambria Math" w:hAnsi="Cambria Math" w:cs="Times New Roman"/>
-                      <w:i/>
-                    </w:rPr>
-                  </m:ctrlPr>
-                </m:dPr>
+                <m:sup/>
                 <m:e>
                   <m:sSubSup>
                     <m:sSubSupPr>
@@ -4142,230 +3959,91 @@
                       </m:r>
                     </m:sup>
                   </m:sSubSup>
-                  <m:r>
-                    <w:rPr>
-                      <w:rFonts w:ascii="Cambria Math" w:hAnsi="Cambria Math" w:cs="Times New Roman"/>
-                    </w:rPr>
-                    <m:t>-</m:t>
-                  </m:r>
-                  <m:sSubSup>
-                    <m:sSubSupPr>
+                  <m:d>
+                    <m:dPr>
                       <m:ctrlPr>
                         <w:rPr>
                           <w:rFonts w:ascii="Cambria Math" w:hAnsi="Cambria Math" w:cs="Times New Roman"/>
                           <w:i/>
                         </w:rPr>
                       </m:ctrlPr>
-                    </m:sSubSupPr>
+                    </m:dPr>
                     <m:e>
+                      <m:sSub>
+                        <m:sSubPr>
+                          <m:ctrlPr>
+                            <w:rPr>
+                              <w:rFonts w:ascii="Cambria Math" w:hAnsi="Cambria Math" w:cs="Times New Roman"/>
+                              <w:i/>
+                            </w:rPr>
+                          </m:ctrlPr>
+                        </m:sSubPr>
+                        <m:e>
+                          <m:r>
+                            <m:rPr>
+                              <m:sty m:val="bi"/>
+                            </m:rPr>
+                            <w:rPr>
+                              <w:rFonts w:ascii="Cambria Math" w:hAnsi="Cambria Math" w:cs="Times New Roman"/>
+                            </w:rPr>
+                            <m:t>e</m:t>
+                          </m:r>
+                        </m:e>
+                        <m:sub>
+                          <m:r>
+                            <w:rPr>
+                              <w:rFonts w:ascii="Cambria Math" w:hAnsi="Cambria Math" w:cs="Times New Roman"/>
+                            </w:rPr>
+                            <m:t>i</m:t>
+                          </m:r>
+                        </m:sub>
+                      </m:sSub>
                       <m:r>
-                        <m:rPr>
-                          <m:sty m:val="bi"/>
-                        </m:rPr>
-                        <w:rPr>
-                          <w:rFonts w:ascii="Cambria Math" w:hAnsi="Cambria Math" w:cs="Times New Roman"/>
-                        </w:rPr>
-                        <m:t>e</m:t>
+                        <w:rPr>
+                          <w:rFonts w:ascii="Cambria Math" w:hAnsi="Cambria Math" w:cs="Times New Roman"/>
+                        </w:rPr>
+                        <m:t>-</m:t>
                       </m:r>
+                      <m:sSub>
+                        <m:sSubPr>
+                          <m:ctrlPr>
+                            <w:rPr>
+                              <w:rFonts w:ascii="Cambria Math" w:hAnsi="Cambria Math" w:cs="Times New Roman"/>
+                              <w:i/>
+                            </w:rPr>
+                          </m:ctrlPr>
+                        </m:sSubPr>
+                        <m:e>
+                          <m:r>
+                            <m:rPr>
+                              <m:sty m:val="bi"/>
+                            </m:rPr>
+                            <w:rPr>
+                              <w:rFonts w:ascii="Cambria Math" w:hAnsi="Cambria Math" w:cs="Times New Roman"/>
+                            </w:rPr>
+                            <m:t>e</m:t>
+                          </m:r>
+                        </m:e>
+                        <m:sub>
+                          <m:r>
+                            <w:rPr>
+                              <w:rFonts w:ascii="Cambria Math" w:hAnsi="Cambria Math" w:cs="Times New Roman"/>
+                            </w:rPr>
+                            <m:t>j</m:t>
+                          </m:r>
+                        </m:sub>
+                      </m:sSub>
                     </m:e>
-                    <m:sub>
-                      <m:r>
-                        <w:rPr>
-                          <w:rFonts w:ascii="Cambria Math" w:hAnsi="Cambria Math" w:cs="Times New Roman"/>
-                        </w:rPr>
-                        <m:t>j</m:t>
-                      </m:r>
-                    </m:sub>
-                    <m:sup>
-                      <m:r>
-                        <m:rPr>
-                          <m:sty m:val="p"/>
-                        </m:rPr>
-                        <w:rPr>
-                          <w:rFonts w:ascii="Cambria Math" w:hAnsi="Cambria Math" w:cs="Times New Roman"/>
-                        </w:rPr>
-                        <m:t>T</m:t>
-                      </m:r>
-                    </m:sup>
-                  </m:sSubSup>
+                  </m:d>
                 </m:e>
-              </m:d>
-              <m:r>
-                <m:rPr>
-                  <m:sty m:val="bi"/>
-                </m:rPr>
-                <w:rPr>
-                  <w:rFonts w:ascii="Cambria Math" w:hAnsi="Cambria Math" w:cs="Times New Roman"/>
-                </w:rPr>
-                <m:t>P</m:t>
-              </m:r>
-              <m:sSub>
-                <m:sSubPr>
-                  <m:ctrlPr>
-                    <w:rPr>
-                      <w:rFonts w:ascii="Cambria Math" w:hAnsi="Cambria Math" w:cs="Times New Roman"/>
-                      <w:i/>
-                    </w:rPr>
-                  </m:ctrlPr>
-                </m:sSubPr>
-                <m:e>
-                  <m:r>
-                    <m:rPr>
-                      <m:sty m:val="bi"/>
-                    </m:rPr>
-                    <w:rPr>
-                      <w:rFonts w:ascii="Cambria Math" w:hAnsi="Cambria Math" w:cs="Times New Roman"/>
-                    </w:rPr>
-                    <m:t>e</m:t>
-                  </m:r>
-                </m:e>
-                <m:sub>
-                  <m:r>
-                    <w:rPr>
-                      <w:rFonts w:ascii="Cambria Math" w:hAnsi="Cambria Math" w:cs="Times New Roman"/>
-                    </w:rPr>
-                    <m:t>i</m:t>
-                  </m:r>
-                </m:sub>
-              </m:sSub>
-              <m:r>
-                <w:rPr>
-                  <w:rFonts w:ascii="Cambria Math" w:hAnsi="Cambria Math" w:cs="Times New Roman"/>
-                </w:rPr>
-                <m:t>+</m:t>
-              </m:r>
-              <m:sSubSup>
-                <m:sSubSupPr>
-                  <m:ctrlPr>
-                    <w:rPr>
-                      <w:rFonts w:ascii="Cambria Math" w:hAnsi="Cambria Math" w:cs="Times New Roman"/>
-                      <w:i/>
-                    </w:rPr>
-                  </m:ctrlPr>
-                </m:sSubSupPr>
-                <m:e>
-                  <m:r>
-                    <m:rPr>
-                      <m:sty m:val="bi"/>
-                    </m:rPr>
-                    <w:rPr>
-                      <w:rFonts w:ascii="Cambria Math" w:hAnsi="Cambria Math" w:cs="Times New Roman"/>
-                    </w:rPr>
-                    <m:t>e</m:t>
-                  </m:r>
-                </m:e>
-                <m:sub>
-                  <m:r>
-                    <w:rPr>
-                      <w:rFonts w:ascii="Cambria Math" w:hAnsi="Cambria Math" w:cs="Times New Roman"/>
-                    </w:rPr>
-                    <m:t>i</m:t>
-                  </m:r>
-                </m:sub>
-                <m:sup>
-                  <m:r>
-                    <m:rPr>
-                      <m:sty m:val="p"/>
-                    </m:rPr>
-                    <w:rPr>
-                      <w:rFonts w:ascii="Cambria Math" w:hAnsi="Cambria Math" w:cs="Times New Roman"/>
-                    </w:rPr>
-                    <m:t>T</m:t>
-                  </m:r>
-                </m:sup>
-              </m:sSubSup>
-              <m:r>
-                <m:rPr>
-                  <m:sty m:val="bi"/>
-                </m:rPr>
-                <w:rPr>
-                  <w:rFonts w:ascii="Cambria Math" w:hAnsi="Cambria Math" w:cs="Times New Roman"/>
-                </w:rPr>
-                <m:t>P</m:t>
-              </m:r>
-              <m:d>
-                <m:dPr>
-                  <m:ctrlPr>
-                    <w:rPr>
-                      <w:rFonts w:ascii="Cambria Math" w:hAnsi="Cambria Math" w:cs="Times New Roman"/>
-                      <w:i/>
-                    </w:rPr>
-                  </m:ctrlPr>
-                </m:dPr>
-                <m:e>
-                  <m:sSub>
-                    <m:sSubPr>
-                      <m:ctrlPr>
-                        <w:rPr>
-                          <w:rFonts w:ascii="Cambria Math" w:hAnsi="Cambria Math" w:cs="Times New Roman"/>
-                          <w:i/>
-                        </w:rPr>
-                      </m:ctrlPr>
-                    </m:sSubPr>
-                    <m:e>
-                      <m:r>
-                        <m:rPr>
-                          <m:sty m:val="bi"/>
-                        </m:rPr>
-                        <w:rPr>
-                          <w:rFonts w:ascii="Cambria Math" w:hAnsi="Cambria Math" w:cs="Times New Roman"/>
-                        </w:rPr>
-                        <m:t>e</m:t>
-                      </m:r>
-                    </m:e>
-                    <m:sub>
-                      <m:r>
-                        <w:rPr>
-                          <w:rFonts w:ascii="Cambria Math" w:hAnsi="Cambria Math" w:cs="Times New Roman"/>
-                        </w:rPr>
-                        <m:t>i</m:t>
-                      </m:r>
-                    </m:sub>
-                  </m:sSub>
-                  <m:r>
-                    <w:rPr>
-                      <w:rFonts w:ascii="Cambria Math" w:hAnsi="Cambria Math" w:cs="Times New Roman"/>
-                    </w:rPr>
-                    <m:t>-</m:t>
-                  </m:r>
-                  <m:sSub>
-                    <m:sSubPr>
-                      <m:ctrlPr>
-                        <w:rPr>
-                          <w:rFonts w:ascii="Cambria Math" w:hAnsi="Cambria Math" w:cs="Times New Roman"/>
-                          <w:i/>
-                        </w:rPr>
-                      </m:ctrlPr>
-                    </m:sSubPr>
-                    <m:e>
-                      <m:r>
-                        <m:rPr>
-                          <m:sty m:val="bi"/>
-                        </m:rPr>
-                        <w:rPr>
-                          <w:rFonts w:ascii="Cambria Math" w:hAnsi="Cambria Math" w:cs="Times New Roman"/>
-                        </w:rPr>
-                        <m:t>e</m:t>
-                      </m:r>
-                    </m:e>
-                    <m:sub>
-                      <m:r>
-                        <w:rPr>
-                          <w:rFonts w:ascii="Cambria Math" w:hAnsi="Cambria Math" w:cs="Times New Roman"/>
-                        </w:rPr>
-                        <m:t>j</m:t>
-                      </m:r>
-                    </m:sub>
-                  </m:sSub>
-                </m:e>
-              </m:d>
+              </m:nary>
             </m:e>
           </m:nary>
           <m:r>
             <w:rPr>
               <w:rFonts w:ascii="Cambria Math" w:hAnsi="Cambria Math" w:cs="Times New Roman"/>
             </w:rPr>
-            <m:t>=</m:t>
+            <m:t>=-</m:t>
           </m:r>
           <m:r>
             <m:rPr>
@@ -4374,7 +4052,7 @@
             <w:rPr>
               <w:rFonts w:ascii="Cambria Math" w:hAnsi="Cambria Math" w:cs="Times New Roman"/>
             </w:rPr>
-            <m:t>-2</m:t>
+            <m:t>2</m:t>
           </m:r>
           <m:sSub>
             <m:sSubPr>
@@ -4404,90 +4082,116 @@
               </m:r>
             </m:sub>
           </m:sSub>
-          <m:sSubSup>
-            <m:sSubSupPr>
+          <m:nary>
+            <m:naryPr>
+              <m:chr m:val="∑"/>
+              <m:limLoc m:val="undOvr"/>
               <m:ctrlPr>
                 <w:rPr>
                   <w:rFonts w:ascii="Cambria Math" w:hAnsi="Cambria Math" w:cs="Times New Roman"/>
-                  <w:i/>
                 </w:rPr>
               </m:ctrlPr>
-            </m:sSubSupPr>
-            <m:e>
-              <m:r>
-                <m:rPr>
-                  <m:sty m:val="bi"/>
-                </m:rPr>
-                <w:rPr>
-                  <w:rFonts w:ascii="Cambria Math" w:hAnsi="Cambria Math" w:cs="Times New Roman"/>
-                </w:rPr>
-                <m:t>e</m:t>
-              </m:r>
-            </m:e>
+            </m:naryPr>
             <m:sub>
               <m:r>
                 <w:rPr>
                   <w:rFonts w:ascii="Cambria Math" w:hAnsi="Cambria Math" w:cs="Times New Roman"/>
                 </w:rPr>
-                <m:t>i</m:t>
+                <m:t>i=1</m:t>
               </m:r>
             </m:sub>
             <m:sup>
               <m:r>
-                <m:rPr>
-                  <m:sty m:val="p"/>
-                </m:rPr>
-                <w:rPr>
-                  <w:rFonts w:ascii="Cambria Math" w:hAnsi="Cambria Math" w:cs="Times New Roman"/>
-                </w:rPr>
-                <m:t>T</m:t>
+                <w:rPr>
+                  <w:rFonts w:ascii="Cambria Math" w:hAnsi="Cambria Math" w:cs="Times New Roman"/>
+                </w:rPr>
+                <m:t>N</m:t>
               </m:r>
             </m:sup>
-          </m:sSubSup>
-          <m:r>
-            <m:rPr>
-              <m:sty m:val="bi"/>
-            </m:rPr>
-            <w:rPr>
-              <w:rFonts w:ascii="Cambria Math" w:hAnsi="Cambria Math" w:cs="Times New Roman"/>
-            </w:rPr>
-            <m:t>P</m:t>
-          </m:r>
-          <m:sSub>
-            <m:sSubPr>
-              <m:ctrlPr>
-                <w:rPr>
-                  <w:rFonts w:ascii="Cambria Math" w:hAnsi="Cambria Math" w:cs="Times New Roman"/>
-                  <w:i/>
-                </w:rPr>
-              </m:ctrlPr>
-            </m:sSubPr>
             <m:e>
-              <m:r>
-                <m:rPr>
-                  <m:sty m:val="bi"/>
-                </m:rPr>
-                <w:rPr>
-                  <w:rFonts w:ascii="Cambria Math" w:hAnsi="Cambria Math" w:cs="Times New Roman"/>
-                </w:rPr>
-                <m:t>e</m:t>
-              </m:r>
+              <m:sSubSup>
+                <m:sSubSupPr>
+                  <m:ctrlPr>
+                    <w:rPr>
+                      <w:rFonts w:ascii="Cambria Math" w:hAnsi="Cambria Math" w:cs="Times New Roman"/>
+                      <w:i/>
+                    </w:rPr>
+                  </m:ctrlPr>
+                </m:sSubSupPr>
+                <m:e>
+                  <m:r>
+                    <m:rPr>
+                      <m:sty m:val="bi"/>
+                    </m:rPr>
+                    <w:rPr>
+                      <w:rFonts w:ascii="Cambria Math" w:hAnsi="Cambria Math" w:cs="Times New Roman"/>
+                    </w:rPr>
+                    <m:t>e</m:t>
+                  </m:r>
+                </m:e>
+                <m:sub>
+                  <m:r>
+                    <w:rPr>
+                      <w:rFonts w:ascii="Cambria Math" w:hAnsi="Cambria Math" w:cs="Times New Roman"/>
+                    </w:rPr>
+                    <m:t>i</m:t>
+                  </m:r>
+                </m:sub>
+                <m:sup>
+                  <m:r>
+                    <m:rPr>
+                      <m:sty m:val="p"/>
+                    </m:rPr>
+                    <w:rPr>
+                      <w:rFonts w:ascii="Cambria Math" w:hAnsi="Cambria Math" w:cs="Times New Roman"/>
+                    </w:rPr>
+                    <m:t>T</m:t>
+                  </m:r>
+                </m:sup>
+              </m:sSubSup>
+              <m:sSub>
+                <m:sSubPr>
+                  <m:ctrlPr>
+                    <w:rPr>
+                      <w:rFonts w:ascii="Cambria Math" w:hAnsi="Cambria Math" w:cs="Times New Roman"/>
+                      <w:i/>
+                    </w:rPr>
+                  </m:ctrlPr>
+                </m:sSubPr>
+                <m:e>
+                  <m:r>
+                    <m:rPr>
+                      <m:sty m:val="bi"/>
+                    </m:rPr>
+                    <w:rPr>
+                      <w:rFonts w:ascii="Cambria Math" w:hAnsi="Cambria Math" w:cs="Times New Roman"/>
+                    </w:rPr>
+                    <m:t>e</m:t>
+                  </m:r>
+                </m:e>
+                <m:sub>
+                  <m:r>
+                    <w:rPr>
+                      <w:rFonts w:ascii="Cambria Math" w:hAnsi="Cambria Math" w:cs="Times New Roman"/>
+                    </w:rPr>
+                    <m:t>i</m:t>
+                  </m:r>
+                </m:sub>
+              </m:sSub>
             </m:e>
-            <m:sub>
-              <m:r>
-                <w:rPr>
-                  <w:rFonts w:ascii="Cambria Math" w:hAnsi="Cambria Math" w:cs="Times New Roman"/>
-                </w:rPr>
-                <m:t>i</m:t>
-              </m:r>
-            </m:sub>
-          </m:sSub>
+          </m:nary>
           <m:r>
             <w:rPr>
               <w:rFonts w:ascii="Cambria Math" w:hAnsi="Cambria Math" w:cs="Times New Roman"/>
             </w:rPr>
             <m:t>-</m:t>
           </m:r>
+          <m:r>
+            <w:rPr>
+              <w:rFonts w:ascii="Cambria Math" w:hAnsi="Cambria Math" w:cs="Times New Roman"/>
+            </w:rPr>
+            <m:t>2</m:t>
+          </m:r>
           <m:sSub>
             <m:sSubPr>
               <m:ctrlPr>
@@ -4520,11 +4224,9 @@
             <m:naryPr>
               <m:chr m:val="∑"/>
               <m:limLoc m:val="undOvr"/>
-              <m:supHide m:val="1"/>
               <m:ctrlPr>
                 <w:rPr>
                   <w:rFonts w:ascii="Cambria Math" w:hAnsi="Cambria Math" w:cs="Times New Roman"/>
-                  <w:i/>
                 </w:rPr>
               </m:ctrlPr>
             </m:naryPr>
@@ -4533,218 +4235,72 @@
                 <w:rPr>
                   <w:rFonts w:ascii="Cambria Math" w:hAnsi="Cambria Math" w:cs="Times New Roman"/>
                 </w:rPr>
-                <m:t>jϵ</m:t>
-              </m:r>
-              <m:sSub>
-                <m:sSubPr>
+                <m:t>i=1</m:t>
+              </m:r>
+            </m:sub>
+            <m:sup>
+              <m:r>
+                <w:rPr>
+                  <w:rFonts w:ascii="Cambria Math" w:hAnsi="Cambria Math" w:cs="Times New Roman"/>
+                </w:rPr>
+                <m:t>N</m:t>
+              </m:r>
+            </m:sup>
+            <m:e>
+              <m:nary>
+                <m:naryPr>
+                  <m:chr m:val="∑"/>
+                  <m:limLoc m:val="undOvr"/>
                   <m:ctrlPr>
                     <w:rPr>
                       <w:rFonts w:ascii="Cambria Math" w:hAnsi="Cambria Math" w:cs="Times New Roman"/>
                       <w:i/>
                     </w:rPr>
                   </m:ctrlPr>
-                </m:sSubPr>
-                <m:e>
-                  <m:r>
-                    <m:rPr>
-                      <m:scr m:val="script"/>
-                    </m:rPr>
-                    <w:rPr>
-                      <w:rFonts w:ascii="Cambria Math" w:hAnsi="Cambria Math" w:cs="Times New Roman"/>
-                    </w:rPr>
-                    <m:t>N</m:t>
-                  </m:r>
-                </m:e>
+                </m:naryPr>
                 <m:sub>
                   <m:r>
                     <w:rPr>
                       <w:rFonts w:ascii="Cambria Math" w:hAnsi="Cambria Math" w:cs="Times New Roman"/>
                     </w:rPr>
-                    <m:t>i</m:t>
-                  </m:r>
-                </m:sub>
-              </m:sSub>
-            </m:sub>
-            <m:sup/>
-            <m:e>
-              <m:sSubSup>
-                <m:sSubSupPr>
-                  <m:ctrlPr>
-                    <w:rPr>
-                      <w:rFonts w:ascii="Cambria Math" w:hAnsi="Cambria Math" w:cs="Times New Roman"/>
-                      <w:i/>
-                    </w:rPr>
-                  </m:ctrlPr>
-                </m:sSubSupPr>
-                <m:e>
-                  <m:r>
-                    <m:rPr>
-                      <m:sty m:val="bi"/>
-                    </m:rPr>
-                    <w:rPr>
-                      <w:rFonts w:ascii="Cambria Math" w:hAnsi="Cambria Math" w:cs="Times New Roman"/>
-                    </w:rPr>
-                    <m:t>e</m:t>
-                  </m:r>
-                </m:e>
-                <m:sub>
-                  <m:r>
-                    <w:rPr>
-                      <w:rFonts w:ascii="Cambria Math" w:hAnsi="Cambria Math" w:cs="Times New Roman"/>
-                    </w:rPr>
-                    <m:t>i</m:t>
+                    <m:t>j=1</m:t>
                   </m:r>
                 </m:sub>
                 <m:sup>
                   <m:r>
-                    <m:rPr>
-                      <m:sty m:val="p"/>
-                    </m:rPr>
-                    <w:rPr>
-                      <w:rFonts w:ascii="Cambria Math" w:hAnsi="Cambria Math" w:cs="Times New Roman"/>
-                    </w:rPr>
-                    <m:t>T</m:t>
+                    <w:rPr>
+                      <w:rFonts w:ascii="Cambria Math" w:hAnsi="Cambria Math" w:cs="Times New Roman"/>
+                    </w:rPr>
+                    <m:t>N</m:t>
                   </m:r>
                 </m:sup>
-              </m:sSubSup>
-              <m:r>
-                <m:rPr>
-                  <m:sty m:val="bi"/>
-                </m:rPr>
-                <w:rPr>
-                  <w:rFonts w:ascii="Cambria Math" w:hAnsi="Cambria Math" w:cs="Times New Roman"/>
-                </w:rPr>
-                <m:t>P</m:t>
-              </m:r>
-              <m:sSub>
-                <m:sSubPr>
-                  <m:ctrlPr>
-                    <w:rPr>
-                      <w:rFonts w:ascii="Cambria Math" w:hAnsi="Cambria Math" w:cs="Times New Roman"/>
-                      <w:i/>
-                    </w:rPr>
-                  </m:ctrlPr>
-                </m:sSubPr>
                 <m:e>
-                  <m:r>
-                    <m:rPr>
-                      <m:sty m:val="bi"/>
-                    </m:rPr>
-                    <w:rPr>
-                      <w:rFonts w:ascii="Cambria Math" w:hAnsi="Cambria Math" w:cs="Times New Roman"/>
-                    </w:rPr>
-                    <m:t>e</m:t>
-                  </m:r>
-                </m:e>
-                <m:sub>
-                  <m:r>
-                    <w:rPr>
-                      <w:rFonts w:ascii="Cambria Math" w:hAnsi="Cambria Math" w:cs="Times New Roman"/>
-                    </w:rPr>
-                    <m:t>i</m:t>
-                  </m:r>
-                </m:sub>
-              </m:sSub>
-              <m:r>
-                <w:rPr>
-                  <w:rFonts w:ascii="Cambria Math" w:hAnsi="Cambria Math" w:cs="Times New Roman"/>
-                </w:rPr>
-                <m:t>-</m:t>
-              </m:r>
-              <m:sSubSup>
-                <m:sSubSupPr>
-                  <m:ctrlPr>
-                    <w:rPr>
-                      <w:rFonts w:ascii="Cambria Math" w:hAnsi="Cambria Math" w:cs="Times New Roman"/>
-                      <w:i/>
-                    </w:rPr>
-                  </m:ctrlPr>
-                </m:sSubSupPr>
-                <m:e>
-                  <m:r>
-                    <m:rPr>
-                      <m:sty m:val="bi"/>
-                    </m:rPr>
-                    <w:rPr>
-                      <w:rFonts w:ascii="Cambria Math" w:hAnsi="Cambria Math" w:cs="Times New Roman"/>
-                    </w:rPr>
-                    <m:t>e</m:t>
-                  </m:r>
-                </m:e>
-                <m:sub>
-                  <m:r>
-                    <w:rPr>
-                      <w:rFonts w:ascii="Cambria Math" w:hAnsi="Cambria Math" w:cs="Times New Roman"/>
-                    </w:rPr>
-                    <m:t>j</m:t>
-                  </m:r>
-                </m:sub>
-                <m:sup>
-                  <m:r>
-                    <m:rPr>
-                      <m:sty m:val="p"/>
-                    </m:rPr>
-                    <w:rPr>
-                      <w:rFonts w:ascii="Cambria Math" w:hAnsi="Cambria Math" w:cs="Times New Roman"/>
-                    </w:rPr>
-                    <m:t>T</m:t>
-                  </m:r>
-                </m:sup>
-              </m:sSubSup>
-              <m:r>
-                <m:rPr>
-                  <m:sty m:val="bi"/>
-                </m:rPr>
-                <w:rPr>
-                  <w:rFonts w:ascii="Cambria Math" w:hAnsi="Cambria Math" w:cs="Times New Roman"/>
-                </w:rPr>
-                <m:t>P</m:t>
-              </m:r>
-              <m:sSub>
-                <m:sSubPr>
-                  <m:ctrlPr>
-                    <w:rPr>
-                      <w:rFonts w:ascii="Cambria Math" w:hAnsi="Cambria Math" w:cs="Times New Roman"/>
-                      <w:i/>
-                    </w:rPr>
-                  </m:ctrlPr>
-                </m:sSubPr>
-                <m:e>
-                  <m:r>
-                    <m:rPr>
-                      <m:sty m:val="bi"/>
-                    </m:rPr>
-                    <w:rPr>
-                      <w:rFonts w:ascii="Cambria Math" w:hAnsi="Cambria Math" w:cs="Times New Roman"/>
-                    </w:rPr>
-                    <m:t>e</m:t>
-                  </m:r>
-                </m:e>
-                <m:sub>
-                  <m:r>
-                    <w:rPr>
-                      <w:rFonts w:ascii="Cambria Math" w:hAnsi="Cambria Math" w:cs="Times New Roman"/>
-                    </w:rPr>
-                    <m:t>i</m:t>
-                  </m:r>
-                </m:sub>
-              </m:sSub>
-              <m:r>
-                <w:rPr>
-                  <w:rFonts w:ascii="Cambria Math" w:hAnsi="Cambria Math" w:cs="Times New Roman"/>
-                </w:rPr>
-                <m:t>+</m:t>
-              </m:r>
-              <m:sSub>
-                <m:sSubPr>
-                  <m:ctrlPr>
-                    <w:rPr>
-                      <w:rFonts w:ascii="Cambria Math" w:hAnsi="Cambria Math" w:cs="Times New Roman"/>
-                      <w:i/>
-                    </w:rPr>
-                  </m:ctrlPr>
-                </m:sSubPr>
-                <m:e>
+                  <m:sSub>
+                    <m:sSubPr>
+                      <m:ctrlPr>
+                        <w:rPr>
+                          <w:rFonts w:ascii="Cambria Math" w:hAnsi="Cambria Math" w:cs="Times New Roman"/>
+                          <w:i/>
+                        </w:rPr>
+                      </m:ctrlPr>
+                    </m:sSubPr>
+                    <m:e>
+                      <m:r>
+                        <w:rPr>
+                          <w:rFonts w:ascii="Cambria Math" w:hAnsi="Cambria Math" w:cs="Times New Roman"/>
+                        </w:rPr>
+                        <m:t>w</m:t>
+                      </m:r>
+                    </m:e>
+                    <m:sub>
+                      <m:r>
+                        <w:rPr>
+                          <w:rFonts w:ascii="Cambria Math" w:hAnsi="Cambria Math" w:cs="Times New Roman"/>
+                        </w:rPr>
+                        <m:t>ij</m:t>
+                      </m:r>
+                    </m:sub>
+                  </m:sSub>
                   <m:sSubSup>
                     <m:sSubSupPr>
                       <m:ctrlPr>
@@ -4785,6 +4341,166 @@
                       </m:r>
                     </m:sup>
                   </m:sSubSup>
+                  <m:d>
+                    <m:dPr>
+                      <m:ctrlPr>
+                        <w:rPr>
+                          <w:rFonts w:ascii="Cambria Math" w:hAnsi="Cambria Math" w:cs="Times New Roman"/>
+                          <w:i/>
+                        </w:rPr>
+                      </m:ctrlPr>
+                    </m:dPr>
+                    <m:e>
+                      <m:sSub>
+                        <m:sSubPr>
+                          <m:ctrlPr>
+                            <w:rPr>
+                              <w:rFonts w:ascii="Cambria Math" w:hAnsi="Cambria Math" w:cs="Times New Roman"/>
+                              <w:i/>
+                            </w:rPr>
+                          </m:ctrlPr>
+                        </m:sSubPr>
+                        <m:e>
+                          <m:r>
+                            <m:rPr>
+                              <m:sty m:val="bi"/>
+                            </m:rPr>
+                            <w:rPr>
+                              <w:rFonts w:ascii="Cambria Math" w:hAnsi="Cambria Math" w:cs="Times New Roman"/>
+                            </w:rPr>
+                            <m:t>e</m:t>
+                          </m:r>
+                        </m:e>
+                        <m:sub>
+                          <m:r>
+                            <w:rPr>
+                              <w:rFonts w:ascii="Cambria Math" w:hAnsi="Cambria Math" w:cs="Times New Roman"/>
+                            </w:rPr>
+                            <m:t>i</m:t>
+                          </m:r>
+                        </m:sub>
+                      </m:sSub>
+                      <m:r>
+                        <w:rPr>
+                          <w:rFonts w:ascii="Cambria Math" w:hAnsi="Cambria Math" w:cs="Times New Roman"/>
+                        </w:rPr>
+                        <m:t>-</m:t>
+                      </m:r>
+                      <m:sSub>
+                        <m:sSubPr>
+                          <m:ctrlPr>
+                            <w:rPr>
+                              <w:rFonts w:ascii="Cambria Math" w:hAnsi="Cambria Math" w:cs="Times New Roman"/>
+                              <w:i/>
+                            </w:rPr>
+                          </m:ctrlPr>
+                        </m:sSubPr>
+                        <m:e>
+                          <m:r>
+                            <m:rPr>
+                              <m:sty m:val="bi"/>
+                            </m:rPr>
+                            <w:rPr>
+                              <w:rFonts w:ascii="Cambria Math" w:hAnsi="Cambria Math" w:cs="Times New Roman"/>
+                            </w:rPr>
+                            <m:t>e</m:t>
+                          </m:r>
+                        </m:e>
+                        <m:sub>
+                          <m:r>
+                            <w:rPr>
+                              <w:rFonts w:ascii="Cambria Math" w:hAnsi="Cambria Math" w:cs="Times New Roman"/>
+                            </w:rPr>
+                            <m:t>j</m:t>
+                          </m:r>
+                        </m:sub>
+                      </m:sSub>
+                    </m:e>
+                  </m:d>
+                </m:e>
+              </m:nary>
+            </m:e>
+          </m:nary>
+          <m:r>
+            <w:rPr>
+              <w:rFonts w:ascii="Cambria Math" w:hAnsi="Cambria Math" w:cs="Times New Roman"/>
+            </w:rPr>
+            <m:t>=-</m:t>
+          </m:r>
+          <m:r>
+            <m:rPr>
+              <m:sty m:val="p"/>
+            </m:rPr>
+            <w:rPr>
+              <w:rFonts w:ascii="Cambria Math" w:hAnsi="Cambria Math" w:cs="Times New Roman"/>
+            </w:rPr>
+            <m:t>2</m:t>
+          </m:r>
+          <m:sSub>
+            <m:sSubPr>
+              <m:ctrlPr>
+                <w:rPr>
+                  <w:rFonts w:ascii="Cambria Math" w:hAnsi="Cambria Math" w:cs="Times New Roman"/>
+                </w:rPr>
+              </m:ctrlPr>
+            </m:sSubPr>
+            <m:e>
+              <m:r>
+                <m:rPr>
+                  <m:sty m:val="p"/>
+                </m:rPr>
+                <w:rPr>
+                  <w:rFonts w:ascii="Cambria Math" w:hAnsi="Cambria Math" w:cs="Times New Roman"/>
+                </w:rPr>
+                <m:t>K</m:t>
+              </m:r>
+            </m:e>
+            <m:sub>
+              <m:r>
+                <w:rPr>
+                  <w:rFonts w:ascii="Cambria Math" w:hAnsi="Cambria Math" w:cs="Times New Roman"/>
+                </w:rPr>
+                <m:t>1</m:t>
+              </m:r>
+            </m:sub>
+          </m:sSub>
+          <m:nary>
+            <m:naryPr>
+              <m:chr m:val="∑"/>
+              <m:limLoc m:val="undOvr"/>
+              <m:ctrlPr>
+                <w:rPr>
+                  <w:rFonts w:ascii="Cambria Math" w:hAnsi="Cambria Math" w:cs="Times New Roman"/>
+                </w:rPr>
+              </m:ctrlPr>
+            </m:naryPr>
+            <m:sub>
+              <m:r>
+                <w:rPr>
+                  <w:rFonts w:ascii="Cambria Math" w:hAnsi="Cambria Math" w:cs="Times New Roman"/>
+                </w:rPr>
+                <m:t>i=1</m:t>
+              </m:r>
+            </m:sub>
+            <m:sup>
+              <m:r>
+                <w:rPr>
+                  <w:rFonts w:ascii="Cambria Math" w:hAnsi="Cambria Math" w:cs="Times New Roman"/>
+                </w:rPr>
+                <m:t>N</m:t>
+              </m:r>
+            </m:sup>
+            <m:e>
+              <m:sSubSup>
+                <m:sSubSupPr>
+                  <m:ctrlPr>
+                    <w:rPr>
+                      <w:rFonts w:ascii="Cambria Math" w:hAnsi="Cambria Math" w:cs="Times New Roman"/>
+                      <w:i/>
+                    </w:rPr>
+                  </m:ctrlPr>
+                </m:sSubSupPr>
+                <m:e>
                   <m:r>
                     <m:rPr>
                       <m:sty m:val="bi"/>
@@ -4792,7 +4508,7 @@
                     <w:rPr>
                       <w:rFonts w:ascii="Cambria Math" w:hAnsi="Cambria Math" w:cs="Times New Roman"/>
                     </w:rPr>
-                    <m:t>Pe</m:t>
+                    <m:t>e</m:t>
                   </m:r>
                 </m:e>
                 <m:sub>
@@ -4803,22 +4519,27 @@
                     <m:t>i</m:t>
                   </m:r>
                 </m:sub>
-              </m:sSub>
-              <m:r>
-                <w:rPr>
-                  <w:rFonts w:ascii="Cambria Math" w:hAnsi="Cambria Math" w:cs="Times New Roman"/>
-                </w:rPr>
-                <m:t>-</m:t>
-              </m:r>
-              <m:sSubSup>
-                <m:sSubSupPr>
+                <m:sup>
+                  <m:r>
+                    <m:rPr>
+                      <m:sty m:val="p"/>
+                    </m:rPr>
+                    <w:rPr>
+                      <w:rFonts w:ascii="Cambria Math" w:hAnsi="Cambria Math" w:cs="Times New Roman"/>
+                    </w:rPr>
+                    <m:t>T</m:t>
+                  </m:r>
+                </m:sup>
+              </m:sSubSup>
+              <m:sSub>
+                <m:sSubPr>
                   <m:ctrlPr>
                     <w:rPr>
                       <w:rFonts w:ascii="Cambria Math" w:hAnsi="Cambria Math" w:cs="Times New Roman"/>
                       <w:i/>
                     </w:rPr>
                   </m:ctrlPr>
-                </m:sSubSupPr>
+                </m:sSubPr>
                 <m:e>
                   <m:r>
                     <m:rPr>
@@ -4836,64 +4557,452 @@
                       <w:rFonts w:ascii="Cambria Math" w:hAnsi="Cambria Math" w:cs="Times New Roman"/>
                     </w:rPr>
                     <m:t>i</m:t>
-                  </m:r>
-                </m:sub>
-                <m:sup>
-                  <m:r>
-                    <m:rPr>
-                      <m:sty m:val="p"/>
-                    </m:rPr>
-                    <w:rPr>
-                      <w:rFonts w:ascii="Cambria Math" w:hAnsi="Cambria Math" w:cs="Times New Roman"/>
-                    </w:rPr>
-                    <m:t>T</m:t>
-                  </m:r>
-                </m:sup>
-              </m:sSubSup>
-              <m:r>
-                <m:rPr>
-                  <m:sty m:val="bi"/>
-                </m:rPr>
-                <w:rPr>
-                  <w:rFonts w:ascii="Cambria Math" w:hAnsi="Cambria Math" w:cs="Times New Roman"/>
-                </w:rPr>
-                <m:t>P</m:t>
-              </m:r>
-              <m:sSub>
-                <m:sSubPr>
-                  <m:ctrlPr>
-                    <w:rPr>
-                      <w:rFonts w:ascii="Cambria Math" w:hAnsi="Cambria Math" w:cs="Times New Roman"/>
-                      <w:i/>
-                    </w:rPr>
-                  </m:ctrlPr>
-                </m:sSubPr>
-                <m:e>
-                  <m:r>
-                    <m:rPr>
-                      <m:sty m:val="bi"/>
-                    </m:rPr>
-                    <w:rPr>
-                      <w:rFonts w:ascii="Cambria Math" w:hAnsi="Cambria Math" w:cs="Times New Roman"/>
-                    </w:rPr>
-                    <m:t>e</m:t>
-                  </m:r>
-                </m:e>
-                <m:sub>
-                  <m:r>
-                    <w:rPr>
-                      <w:rFonts w:ascii="Cambria Math" w:hAnsi="Cambria Math" w:cs="Times New Roman"/>
-                    </w:rPr>
-                    <m:t>j</m:t>
                   </m:r>
                 </m:sub>
               </m:sSub>
             </m:e>
           </m:nary>
+          <m:r>
+            <w:rPr>
+              <w:rFonts w:ascii="Cambria Math" w:hAnsi="Cambria Math" w:cs="Times New Roman"/>
+            </w:rPr>
+            <m:t>-</m:t>
+          </m:r>
+          <m:r>
+            <w:rPr>
+              <w:rFonts w:ascii="Cambria Math" w:hAnsi="Cambria Math" w:cs="Times New Roman"/>
+            </w:rPr>
+            <m:t>2</m:t>
+          </m:r>
+          <m:sSub>
+            <m:sSubPr>
+              <m:ctrlPr>
+                <w:rPr>
+                  <w:rFonts w:ascii="Cambria Math" w:hAnsi="Cambria Math" w:cs="Times New Roman"/>
+                </w:rPr>
+              </m:ctrlPr>
+            </m:sSubPr>
+            <m:e>
+              <m:r>
+                <m:rPr>
+                  <m:sty m:val="p"/>
+                </m:rPr>
+                <w:rPr>
+                  <w:rFonts w:ascii="Cambria Math" w:hAnsi="Cambria Math" w:cs="Times New Roman"/>
+                </w:rPr>
+                <m:t>K</m:t>
+              </m:r>
+            </m:e>
+            <m:sub>
+              <m:r>
+                <w:rPr>
+                  <w:rFonts w:ascii="Cambria Math" w:hAnsi="Cambria Math" w:cs="Times New Roman"/>
+                </w:rPr>
+                <m:t>2</m:t>
+              </m:r>
+            </m:sub>
+          </m:sSub>
+          <m:nary>
+            <m:naryPr>
+              <m:chr m:val="∑"/>
+              <m:limLoc m:val="undOvr"/>
+              <m:ctrlPr>
+                <w:rPr>
+                  <w:rFonts w:ascii="Cambria Math" w:hAnsi="Cambria Math" w:cs="Times New Roman"/>
+                </w:rPr>
+              </m:ctrlPr>
+            </m:naryPr>
+            <m:sub>
+              <m:r>
+                <w:rPr>
+                  <w:rFonts w:ascii="Cambria Math" w:hAnsi="Cambria Math" w:cs="Times New Roman"/>
+                </w:rPr>
+                <m:t>i=1</m:t>
+              </m:r>
+            </m:sub>
+            <m:sup>
+              <m:r>
+                <w:rPr>
+                  <w:rFonts w:ascii="Cambria Math" w:hAnsi="Cambria Math" w:cs="Times New Roman"/>
+                </w:rPr>
+                <m:t>N</m:t>
+              </m:r>
+            </m:sup>
+            <m:e>
+              <m:sSubSup>
+                <m:sSubSupPr>
+                  <m:ctrlPr>
+                    <w:rPr>
+                      <w:rFonts w:ascii="Cambria Math" w:hAnsi="Cambria Math" w:cs="Times New Roman"/>
+                      <w:i/>
+                    </w:rPr>
+                  </m:ctrlPr>
+                </m:sSubSupPr>
+                <m:e>
+                  <m:r>
+                    <m:rPr>
+                      <m:sty m:val="bi"/>
+                    </m:rPr>
+                    <w:rPr>
+                      <w:rFonts w:ascii="Cambria Math" w:hAnsi="Cambria Math" w:cs="Times New Roman"/>
+                    </w:rPr>
+                    <m:t>e</m:t>
+                  </m:r>
+                </m:e>
+                <m:sub>
+                  <m:r>
+                    <w:rPr>
+                      <w:rFonts w:ascii="Cambria Math" w:hAnsi="Cambria Math" w:cs="Times New Roman"/>
+                    </w:rPr>
+                    <m:t>i</m:t>
+                  </m:r>
+                </m:sub>
+                <m:sup>
+                  <m:r>
+                    <m:rPr>
+                      <m:sty m:val="p"/>
+                    </m:rPr>
+                    <w:rPr>
+                      <w:rFonts w:ascii="Cambria Math" w:hAnsi="Cambria Math" w:cs="Times New Roman"/>
+                    </w:rPr>
+                    <m:t>T</m:t>
+                  </m:r>
+                </m:sup>
+              </m:sSubSup>
+              <m:nary>
+                <m:naryPr>
+                  <m:chr m:val="∑"/>
+                  <m:limLoc m:val="undOvr"/>
+                  <m:ctrlPr>
+                    <w:rPr>
+                      <w:rFonts w:ascii="Cambria Math" w:hAnsi="Cambria Math" w:cs="Times New Roman"/>
+                      <w:i/>
+                    </w:rPr>
+                  </m:ctrlPr>
+                </m:naryPr>
+                <m:sub>
+                  <m:r>
+                    <w:rPr>
+                      <w:rFonts w:ascii="Cambria Math" w:hAnsi="Cambria Math" w:cs="Times New Roman"/>
+                    </w:rPr>
+                    <m:t>j=1</m:t>
+                  </m:r>
+                </m:sub>
+                <m:sup>
+                  <m:r>
+                    <w:rPr>
+                      <w:rFonts w:ascii="Cambria Math" w:hAnsi="Cambria Math" w:cs="Times New Roman"/>
+                    </w:rPr>
+                    <m:t>N</m:t>
+                  </m:r>
+                </m:sup>
+                <m:e>
+                  <m:sSub>
+                    <m:sSubPr>
+                      <m:ctrlPr>
+                        <w:rPr>
+                          <w:rFonts w:ascii="Cambria Math" w:hAnsi="Cambria Math" w:cs="Times New Roman"/>
+                          <w:i/>
+                        </w:rPr>
+                      </m:ctrlPr>
+                    </m:sSubPr>
+                    <m:e>
+                      <m:r>
+                        <w:rPr>
+                          <w:rFonts w:ascii="Cambria Math" w:hAnsi="Cambria Math" w:cs="Times New Roman"/>
+                        </w:rPr>
+                        <m:t>w</m:t>
+                      </m:r>
+                    </m:e>
+                    <m:sub>
+                      <m:r>
+                        <w:rPr>
+                          <w:rFonts w:ascii="Cambria Math" w:hAnsi="Cambria Math" w:cs="Times New Roman"/>
+                        </w:rPr>
+                        <m:t>ij</m:t>
+                      </m:r>
+                    </m:sub>
+                  </m:sSub>
+                  <m:d>
+                    <m:dPr>
+                      <m:ctrlPr>
+                        <w:rPr>
+                          <w:rFonts w:ascii="Cambria Math" w:hAnsi="Cambria Math" w:cs="Times New Roman"/>
+                          <w:i/>
+                        </w:rPr>
+                      </m:ctrlPr>
+                    </m:dPr>
+                    <m:e>
+                      <m:sSub>
+                        <m:sSubPr>
+                          <m:ctrlPr>
+                            <w:rPr>
+                              <w:rFonts w:ascii="Cambria Math" w:hAnsi="Cambria Math" w:cs="Times New Roman"/>
+                              <w:i/>
+                            </w:rPr>
+                          </m:ctrlPr>
+                        </m:sSubPr>
+                        <m:e>
+                          <m:r>
+                            <m:rPr>
+                              <m:sty m:val="bi"/>
+                            </m:rPr>
+                            <w:rPr>
+                              <w:rFonts w:ascii="Cambria Math" w:hAnsi="Cambria Math" w:cs="Times New Roman"/>
+                            </w:rPr>
+                            <m:t>e</m:t>
+                          </m:r>
+                        </m:e>
+                        <m:sub>
+                          <m:r>
+                            <w:rPr>
+                              <w:rFonts w:ascii="Cambria Math" w:hAnsi="Cambria Math" w:cs="Times New Roman"/>
+                            </w:rPr>
+                            <m:t>i</m:t>
+                          </m:r>
+                        </m:sub>
+                      </m:sSub>
+                      <m:r>
+                        <w:rPr>
+                          <w:rFonts w:ascii="Cambria Math" w:hAnsi="Cambria Math" w:cs="Times New Roman"/>
+                        </w:rPr>
+                        <m:t>-</m:t>
+                      </m:r>
+                      <m:sSub>
+                        <m:sSubPr>
+                          <m:ctrlPr>
+                            <w:rPr>
+                              <w:rFonts w:ascii="Cambria Math" w:hAnsi="Cambria Math" w:cs="Times New Roman"/>
+                              <w:i/>
+                            </w:rPr>
+                          </m:ctrlPr>
+                        </m:sSubPr>
+                        <m:e>
+                          <m:r>
+                            <m:rPr>
+                              <m:sty m:val="bi"/>
+                            </m:rPr>
+                            <w:rPr>
+                              <w:rFonts w:ascii="Cambria Math" w:hAnsi="Cambria Math" w:cs="Times New Roman"/>
+                            </w:rPr>
+                            <m:t>e</m:t>
+                          </m:r>
+                        </m:e>
+                        <m:sub>
+                          <m:r>
+                            <w:rPr>
+                              <w:rFonts w:ascii="Cambria Math" w:hAnsi="Cambria Math" w:cs="Times New Roman"/>
+                            </w:rPr>
+                            <m:t>j</m:t>
+                          </m:r>
+                        </m:sub>
+                      </m:sSub>
+                    </m:e>
+                  </m:d>
+                </m:e>
+              </m:nary>
+            </m:e>
+          </m:nary>
+          <m:r>
+            <w:rPr>
+              <w:rFonts w:ascii="Cambria Math" w:hAnsi="Cambria Math" w:cs="Times New Roman"/>
+            </w:rPr>
+            <m:t>=-</m:t>
+          </m:r>
+          <m:r>
+            <m:rPr>
+              <m:sty m:val="p"/>
+            </m:rPr>
+            <w:rPr>
+              <w:rFonts w:ascii="Cambria Math" w:hAnsi="Cambria Math" w:cs="Times New Roman"/>
+            </w:rPr>
+            <m:t>2</m:t>
+          </m:r>
+          <m:sSub>
+            <m:sSubPr>
+              <m:ctrlPr>
+                <w:rPr>
+                  <w:rFonts w:ascii="Cambria Math" w:hAnsi="Cambria Math" w:cs="Times New Roman"/>
+                </w:rPr>
+              </m:ctrlPr>
+            </m:sSubPr>
+            <m:e>
+              <m:r>
+                <m:rPr>
+                  <m:sty m:val="p"/>
+                </m:rPr>
+                <w:rPr>
+                  <w:rFonts w:ascii="Cambria Math" w:hAnsi="Cambria Math" w:cs="Times New Roman"/>
+                </w:rPr>
+                <m:t>K</m:t>
+              </m:r>
+            </m:e>
+            <m:sub>
+              <m:r>
+                <w:rPr>
+                  <w:rFonts w:ascii="Cambria Math" w:hAnsi="Cambria Math" w:cs="Times New Roman"/>
+                </w:rPr>
+                <m:t>1</m:t>
+              </m:r>
+            </m:sub>
+          </m:sSub>
+          <m:sSup>
+            <m:sSupPr>
+              <m:ctrlPr>
+                <w:rPr>
+                  <w:rFonts w:ascii="Cambria Math" w:hAnsi="Cambria Math" w:cs="Times New Roman"/>
+                  <w:i/>
+                </w:rPr>
+              </m:ctrlPr>
+            </m:sSupPr>
+            <m:e>
+              <m:r>
+                <m:rPr>
+                  <m:sty m:val="bi"/>
+                </m:rPr>
+                <w:rPr>
+                  <w:rFonts w:ascii="Cambria Math" w:hAnsi="Cambria Math" w:cs="Times New Roman"/>
+                </w:rPr>
+                <m:t>e</m:t>
+              </m:r>
+            </m:e>
+            <m:sup>
+              <m:r>
+                <m:rPr>
+                  <m:sty m:val="p"/>
+                </m:rPr>
+                <w:rPr>
+                  <w:rFonts w:ascii="Cambria Math" w:hAnsi="Cambria Math" w:cs="Times New Roman"/>
+                </w:rPr>
+                <m:t>T</m:t>
+              </m:r>
+            </m:sup>
+          </m:sSup>
+          <w:bookmarkStart w:id="0" w:name="_GoBack"/>
+          <w:bookmarkEnd w:id="0"/>
+          <m:r>
+            <m:rPr>
+              <m:sty m:val="bi"/>
+            </m:rPr>
+            <w:rPr>
+              <w:rFonts w:ascii="Cambria Math" w:hAnsi="Cambria Math" w:cs="Times New Roman"/>
+            </w:rPr>
+            <m:t>e</m:t>
+          </m:r>
+          <m:r>
+            <w:rPr>
+              <w:rFonts w:ascii="Cambria Math" w:hAnsi="Cambria Math" w:cs="Times New Roman"/>
+            </w:rPr>
+            <m:t>-2</m:t>
+          </m:r>
+          <m:sSub>
+            <m:sSubPr>
+              <m:ctrlPr>
+                <w:rPr>
+                  <w:rFonts w:ascii="Cambria Math" w:hAnsi="Cambria Math" w:cs="Times New Roman"/>
+                </w:rPr>
+              </m:ctrlPr>
+            </m:sSubPr>
+            <m:e>
+              <m:r>
+                <m:rPr>
+                  <m:sty m:val="p"/>
+                </m:rPr>
+                <w:rPr>
+                  <w:rFonts w:ascii="Cambria Math" w:hAnsi="Cambria Math" w:cs="Times New Roman"/>
+                </w:rPr>
+                <m:t>K</m:t>
+              </m:r>
+            </m:e>
+            <m:sub>
+              <m:r>
+                <w:rPr>
+                  <w:rFonts w:ascii="Cambria Math" w:hAnsi="Cambria Math" w:cs="Times New Roman"/>
+                </w:rPr>
+                <m:t>2</m:t>
+              </m:r>
+            </m:sub>
+          </m:sSub>
+          <m:sSup>
+            <m:sSupPr>
+              <m:ctrlPr>
+                <w:rPr>
+                  <w:rFonts w:ascii="Cambria Math" w:hAnsi="Cambria Math" w:cs="Times New Roman"/>
+                  <w:i/>
+                </w:rPr>
+              </m:ctrlPr>
+            </m:sSupPr>
+            <m:e>
+              <m:r>
+                <m:rPr>
+                  <m:sty m:val="bi"/>
+                </m:rPr>
+                <w:rPr>
+                  <w:rFonts w:ascii="Cambria Math" w:hAnsi="Cambria Math" w:cs="Times New Roman"/>
+                </w:rPr>
+                <m:t>e</m:t>
+              </m:r>
+            </m:e>
+            <m:sup>
+              <m:r>
+                <m:rPr>
+                  <m:sty m:val="p"/>
+                </m:rPr>
+                <w:rPr>
+                  <w:rFonts w:ascii="Cambria Math" w:hAnsi="Cambria Math" w:cs="Times New Roman"/>
+                </w:rPr>
+                <m:t>T</m:t>
+              </m:r>
+            </m:sup>
+          </m:sSup>
+          <m:r>
+            <m:rPr>
+              <m:sty m:val="bi"/>
+            </m:rPr>
+            <w:rPr>
+              <w:rFonts w:ascii="Cambria Math" w:hAnsi="Cambria Math" w:cs="Times New Roman"/>
+            </w:rPr>
+            <m:t>L</m:t>
+          </m:r>
+          <m:r>
+            <m:rPr>
+              <m:sty m:val="bi"/>
+            </m:rPr>
+            <w:rPr>
+              <w:rFonts w:ascii="Cambria Math" w:hAnsi="Cambria Math" w:cs="Times New Roman"/>
+            </w:rPr>
+            <m:t>e</m:t>
+          </m:r>
         </m:oMath>
       </m:oMathPara>
-      <w:bookmarkStart w:id="0" w:name="_GoBack"/>
-      <w:bookmarkEnd w:id="0"/>
+    </w:p>
+    <w:p>
+      <w:pPr>
+        <w:rPr>
+          <w:rFonts w:ascii="Times New Roman" w:hAnsi="Times New Roman" w:cs="Times New Roman"/>
+        </w:rPr>
+      </w:pPr>
+    </w:p>
+    <w:p>
+      <w:pPr>
+        <w:rPr>
+          <w:rFonts w:ascii="Times New Roman" w:hAnsi="Times New Roman" w:cs="Times New Roman"/>
+        </w:rPr>
+      </w:pPr>
+    </w:p>
+    <w:p>
+      <w:pPr>
+        <w:rPr>
+          <w:rFonts w:ascii="Times New Roman" w:hAnsi="Times New Roman" w:cs="Times New Roman"/>
+        </w:rPr>
+      </w:pPr>
+    </w:p>
+    <w:p>
+      <w:pPr>
+        <w:rPr>
+          <w:rFonts w:ascii="Times New Roman" w:hAnsi="Times New Roman" w:cs="Times New Roman"/>
+        </w:rPr>
+      </w:pPr>
     </w:p>
     <w:sectPr>
       <w:pgSz w:w="12240" w:h="15840"/>

</xml_diff>